<commit_message>
Small updates to resume
</commit_message>
<xml_diff>
--- a/ExtendedResume.docx
+++ b/ExtendedResume.docx
@@ -1,6 +1,6 @@
 
 <file path=word/document.xml><?xml version="1.0" encoding="utf-8"?>
-<w:document xmlns:wpc="http://schemas.microsoft.com/office/word/2010/wordprocessingCanvas" xmlns:cx="http://schemas.microsoft.com/office/drawing/2014/chartex" xmlns:cx1="http://schemas.microsoft.com/office/drawing/2015/9/8/chartex" xmlns:cx2="http://schemas.microsoft.com/office/drawing/2015/10/21/chartex" xmlns:cx3="http://schemas.microsoft.com/office/drawing/2016/5/9/chartex" xmlns:cx4="http://schemas.microsoft.com/office/drawing/2016/5/10/chartex" xmlns:cx5="http://schemas.microsoft.com/office/drawing/2016/5/11/chartex" xmlns:cx6="http://schemas.microsoft.com/office/drawing/2016/5/12/chartex" xmlns:cx7="http://schemas.microsoft.com/office/drawing/2016/5/13/chartex" xmlns:cx8="http://schemas.microsoft.com/office/drawing/2016/5/14/chartex" xmlns:mc="http://schemas.openxmlformats.org/markup-compatibility/2006" xmlns:aink="http://schemas.microsoft.com/office/drawing/2016/ink" xmlns:am3d="http://schemas.microsoft.com/office/drawing/2017/model3d" xmlns:o="urn:schemas-microsoft-com:office:office" xmlns:r="http://schemas.openxmlformats.org/officeDocument/2006/relationships" xmlns:m="http://schemas.openxmlformats.org/officeDocument/2006/math" xmlns:v="urn:schemas-microsoft-com:vml" xmlns:wp14="http://schemas.microsoft.com/office/word/2010/wordprocessingDrawing" xmlns:wp="http://schemas.openxmlformats.org/drawingml/2006/wordprocessingDrawing" xmlns:w10="urn:schemas-microsoft-com:office:word" xmlns:w="http://schemas.openxmlformats.org/wordprocessingml/2006/main" xmlns:w14="http://schemas.microsoft.com/office/word/2010/wordml" xmlns:w15="http://schemas.microsoft.com/office/word/2012/wordml" xmlns:w16cex="http://schemas.microsoft.com/office/word/2018/wordml/cex" xmlns:w16cid="http://schemas.microsoft.com/office/word/2016/wordml/cid" xmlns:w16="http://schemas.microsoft.com/office/word/2018/wordml" xmlns:w16sdtdh="http://schemas.microsoft.com/office/word/2020/wordml/sdtdatahash" xmlns:w16se="http://schemas.microsoft.com/office/word/2015/wordml/symex" xmlns:wpg="http://schemas.microsoft.com/office/word/2010/wordprocessingGroup" xmlns:wpi="http://schemas.microsoft.com/office/word/2010/wordprocessingInk" xmlns:wne="http://schemas.microsoft.com/office/word/2006/wordml" xmlns:wps="http://schemas.microsoft.com/office/word/2010/wordprocessingShape" mc:Ignorable="w14 w15 w16se w16cid w16 w16cex w16sdtdh wp14">
+<w:document xmlns:wpc="http://schemas.microsoft.com/office/word/2010/wordprocessingCanvas" xmlns:cx="http://schemas.microsoft.com/office/drawing/2014/chartex" xmlns:cx1="http://schemas.microsoft.com/office/drawing/2015/9/8/chartex" xmlns:cx2="http://schemas.microsoft.com/office/drawing/2015/10/21/chartex" xmlns:cx3="http://schemas.microsoft.com/office/drawing/2016/5/9/chartex" xmlns:cx4="http://schemas.microsoft.com/office/drawing/2016/5/10/chartex" xmlns:cx5="http://schemas.microsoft.com/office/drawing/2016/5/11/chartex" xmlns:cx6="http://schemas.microsoft.com/office/drawing/2016/5/12/chartex" xmlns:cx7="http://schemas.microsoft.com/office/drawing/2016/5/13/chartex" xmlns:cx8="http://schemas.microsoft.com/office/drawing/2016/5/14/chartex" xmlns:mc="http://schemas.openxmlformats.org/markup-compatibility/2006" xmlns:aink="http://schemas.microsoft.com/office/drawing/2016/ink" xmlns:am3d="http://schemas.microsoft.com/office/drawing/2017/model3d" xmlns:o="urn:schemas-microsoft-com:office:office" xmlns:oel="http://schemas.microsoft.com/office/2019/extlst" xmlns:r="http://schemas.openxmlformats.org/officeDocument/2006/relationships" xmlns:m="http://schemas.openxmlformats.org/officeDocument/2006/math" xmlns:v="urn:schemas-microsoft-com:vml" xmlns:wp14="http://schemas.microsoft.com/office/word/2010/wordprocessingDrawing" xmlns:wp="http://schemas.openxmlformats.org/drawingml/2006/wordprocessingDrawing" xmlns:w10="urn:schemas-microsoft-com:office:word" xmlns:w="http://schemas.openxmlformats.org/wordprocessingml/2006/main" xmlns:w14="http://schemas.microsoft.com/office/word/2010/wordml" xmlns:w15="http://schemas.microsoft.com/office/word/2012/wordml" xmlns:w16cex="http://schemas.microsoft.com/office/word/2018/wordml/cex" xmlns:w16cid="http://schemas.microsoft.com/office/word/2016/wordml/cid" xmlns:w16="http://schemas.microsoft.com/office/word/2018/wordml" xmlns:w16sdtdh="http://schemas.microsoft.com/office/word/2020/wordml/sdtdatahash" xmlns:w16se="http://schemas.microsoft.com/office/word/2015/wordml/symex" xmlns:wpg="http://schemas.microsoft.com/office/word/2010/wordprocessingGroup" xmlns:wpi="http://schemas.microsoft.com/office/word/2010/wordprocessingInk" xmlns:wne="http://schemas.microsoft.com/office/word/2006/wordml" xmlns:wps="http://schemas.microsoft.com/office/word/2010/wordprocessingShape" mc:Ignorable="w14 w15 w16se w16cid w16 w16cex w16sdtdh wp14">
   <w:body>
     <w:p>
       <w:pPr>
@@ -170,6 +170,35 @@
         </w:rPr>
       </w:pPr>
       <w:bookmarkStart w:id="1" w:name="_Hlk75441669"/>
+    </w:p>
+    <w:p>
+      <w:pPr>
+        <w:spacing w:before="300" w:after="0" w:line="240" w:lineRule="auto"/>
+        <w:ind w:left="-547" w:right="-547"/>
+        <w:rPr>
+          <w:rFonts w:asciiTheme="minorHAnsi" w:hAnsiTheme="minorHAnsi" w:cstheme="minorHAnsi"/>
+          <w:szCs w:val="24"/>
+          <w:u w:val="single"/>
+        </w:rPr>
+      </w:pPr>
+      <w:r>
+        <w:rPr>
+          <w:rFonts w:asciiTheme="minorHAnsi" w:hAnsiTheme="minorHAnsi" w:cstheme="minorHAnsi"/>
+          <w:szCs w:val="24"/>
+          <w:u w:val="single"/>
+        </w:rPr>
+        <w:t>Links:</w:t>
+      </w:r>
+    </w:p>
+    <w:p>
+      <w:pPr>
+        <w:spacing w:before="120" w:after="0" w:line="240" w:lineRule="auto"/>
+        <w:ind w:left="-547" w:right="-547"/>
+        <w:rPr>
+          <w:rFonts w:asciiTheme="minorHAnsi" w:hAnsiTheme="minorHAnsi" w:cstheme="minorHAnsi"/>
+          <w:szCs w:val="24"/>
+        </w:rPr>
+      </w:pPr>
       <w:r>
         <w:rPr>
           <w:rFonts w:asciiTheme="minorHAnsi" w:hAnsiTheme="minorHAnsi" w:cstheme="minorHAnsi"/>
@@ -327,12 +356,35 @@
           <w:szCs w:val="24"/>
         </w:rPr>
       </w:pPr>
-      <w:r>
+    </w:p>
+    <w:p>
+      <w:pPr>
+        <w:spacing w:line="240" w:lineRule="auto"/>
+        <w:ind w:left="-540" w:right="-540"/>
+        <w:contextualSpacing/>
         <w:rPr>
           <w:rFonts w:asciiTheme="minorHAnsi" w:hAnsiTheme="minorHAnsi" w:cstheme="minorHAnsi"/>
           <w:szCs w:val="24"/>
           <w:u w:val="single"/>
         </w:rPr>
+      </w:pPr>
+    </w:p>
+    <w:p>
+      <w:pPr>
+        <w:spacing w:line="240" w:lineRule="auto"/>
+        <w:ind w:left="-540" w:right="-540"/>
+        <w:contextualSpacing/>
+        <w:rPr>
+          <w:rFonts w:asciiTheme="minorHAnsi" w:hAnsiTheme="minorHAnsi" w:cstheme="minorHAnsi"/>
+          <w:szCs w:val="24"/>
+        </w:rPr>
+      </w:pPr>
+      <w:r>
+        <w:rPr>
+          <w:rFonts w:asciiTheme="minorHAnsi" w:hAnsiTheme="minorHAnsi" w:cstheme="minorHAnsi"/>
+          <w:szCs w:val="24"/>
+          <w:u w:val="single"/>
+        </w:rPr>
         <w:t>Short Bio</w:t>
       </w:r>
       <w:r>
@@ -340,35 +392,148 @@
           <w:rFonts w:asciiTheme="minorHAnsi" w:hAnsiTheme="minorHAnsi" w:cstheme="minorHAnsi"/>
           <w:szCs w:val="24"/>
         </w:rPr>
-        <w:t xml:space="preserve">: </w:t>
-      </w:r>
-      <w:r>
-        <w:rPr>
-          <w:rFonts w:asciiTheme="minorHAnsi" w:hAnsiTheme="minorHAnsi" w:cstheme="minorHAnsi"/>
-          <w:szCs w:val="24"/>
-        </w:rPr>
-        <w:t xml:space="preserve">I am a motivated, </w:t>
-      </w:r>
-      <w:r>
-        <w:rPr>
-          <w:rFonts w:asciiTheme="minorHAnsi" w:hAnsiTheme="minorHAnsi" w:cstheme="minorHAnsi"/>
-          <w:szCs w:val="24"/>
-        </w:rPr>
-        <w:t>passionate, analytical</w:t>
-      </w:r>
-      <w:r>
-        <w:rPr>
-          <w:rFonts w:asciiTheme="minorHAnsi" w:hAnsiTheme="minorHAnsi" w:cstheme="minorHAnsi"/>
-          <w:szCs w:val="24"/>
-        </w:rPr>
-        <w:t xml:space="preserve"> data </w:t>
-      </w:r>
-      <w:r>
-        <w:rPr>
-          <w:rFonts w:asciiTheme="minorHAnsi" w:hAnsiTheme="minorHAnsi" w:cstheme="minorHAnsi"/>
-          <w:szCs w:val="24"/>
-        </w:rPr>
-        <w:t>scientist, economist, and software developer</w:t>
+        <w:t>:</w:t>
+      </w:r>
+    </w:p>
+    <w:p>
+      <w:pPr>
+        <w:spacing w:line="240" w:lineRule="auto"/>
+        <w:ind w:left="-540" w:right="-540"/>
+        <w:contextualSpacing/>
+        <w:rPr>
+          <w:rFonts w:asciiTheme="minorHAnsi" w:hAnsiTheme="minorHAnsi" w:cstheme="minorHAnsi"/>
+          <w:szCs w:val="24"/>
+        </w:rPr>
+      </w:pPr>
+    </w:p>
+    <w:p>
+      <w:pPr>
+        <w:spacing w:line="240" w:lineRule="auto"/>
+        <w:ind w:left="-540" w:right="-540"/>
+        <w:contextualSpacing/>
+        <w:rPr>
+          <w:rFonts w:asciiTheme="minorHAnsi" w:hAnsiTheme="minorHAnsi" w:cstheme="minorHAnsi"/>
+          <w:szCs w:val="24"/>
+        </w:rPr>
+      </w:pPr>
+      <w:r>
+        <w:rPr>
+          <w:rFonts w:asciiTheme="minorHAnsi" w:hAnsiTheme="minorHAnsi" w:cstheme="minorHAnsi"/>
+          <w:szCs w:val="24"/>
+        </w:rPr>
+        <w:t xml:space="preserve">I am motivated to solve complex business problems with software and data. While I am interested in software development, I graduated with a </w:t>
+      </w:r>
+      <w:r>
+        <w:rPr>
+          <w:rFonts w:asciiTheme="minorHAnsi" w:hAnsiTheme="minorHAnsi" w:cstheme="minorHAnsi"/>
+          <w:szCs w:val="24"/>
+        </w:rPr>
+        <w:t xml:space="preserve">double major from the </w:t>
+      </w:r>
+      <w:r>
+        <w:rPr>
+          <w:rFonts w:asciiTheme="minorHAnsi" w:hAnsiTheme="minorHAnsi" w:cstheme="minorHAnsi"/>
+          <w:b/>
+          <w:bCs/>
+          <w:szCs w:val="24"/>
+        </w:rPr>
+        <w:t>University</w:t>
+      </w:r>
+      <w:r>
+        <w:rPr>
+          <w:rFonts w:asciiTheme="minorHAnsi" w:hAnsiTheme="minorHAnsi" w:cstheme="minorHAnsi"/>
+          <w:szCs w:val="24"/>
+        </w:rPr>
+        <w:t xml:space="preserve"> </w:t>
+      </w:r>
+      <w:r>
+        <w:rPr>
+          <w:rFonts w:asciiTheme="minorHAnsi" w:hAnsiTheme="minorHAnsi" w:cstheme="minorHAnsi"/>
+          <w:b/>
+          <w:bCs/>
+          <w:szCs w:val="24"/>
+        </w:rPr>
+        <w:t>of</w:t>
+      </w:r>
+      <w:r>
+        <w:rPr>
+          <w:rFonts w:asciiTheme="minorHAnsi" w:hAnsiTheme="minorHAnsi" w:cstheme="minorHAnsi"/>
+          <w:szCs w:val="24"/>
+        </w:rPr>
+        <w:t xml:space="preserve"> </w:t>
+      </w:r>
+      <w:r>
+        <w:rPr>
+          <w:rFonts w:asciiTheme="minorHAnsi" w:hAnsiTheme="minorHAnsi" w:cstheme="minorHAnsi"/>
+          <w:b/>
+          <w:bCs/>
+          <w:szCs w:val="24"/>
+        </w:rPr>
+        <w:t>Pittsburgh</w:t>
+      </w:r>
+      <w:r>
+        <w:rPr>
+          <w:rFonts w:asciiTheme="minorHAnsi" w:hAnsiTheme="minorHAnsi" w:cstheme="minorHAnsi"/>
+          <w:szCs w:val="24"/>
+        </w:rPr>
+        <w:t xml:space="preserve"> in </w:t>
+      </w:r>
+      <w:r>
+        <w:rPr>
+          <w:rFonts w:asciiTheme="minorHAnsi" w:hAnsiTheme="minorHAnsi" w:cstheme="minorHAnsi"/>
+          <w:b/>
+          <w:bCs/>
+          <w:szCs w:val="24"/>
+        </w:rPr>
+        <w:t>Economics</w:t>
+      </w:r>
+      <w:r>
+        <w:rPr>
+          <w:rFonts w:asciiTheme="minorHAnsi" w:hAnsiTheme="minorHAnsi" w:cstheme="minorHAnsi"/>
+          <w:szCs w:val="24"/>
+        </w:rPr>
+        <w:t>-</w:t>
+      </w:r>
+      <w:r>
+        <w:rPr>
+          <w:rFonts w:asciiTheme="minorHAnsi" w:hAnsiTheme="minorHAnsi" w:cstheme="minorHAnsi"/>
+          <w:b/>
+          <w:bCs/>
+          <w:szCs w:val="24"/>
+        </w:rPr>
+        <w:t>Statistics</w:t>
+      </w:r>
+      <w:r>
+        <w:rPr>
+          <w:rFonts w:asciiTheme="minorHAnsi" w:hAnsiTheme="minorHAnsi" w:cstheme="minorHAnsi"/>
+          <w:szCs w:val="24"/>
+        </w:rPr>
+        <w:t xml:space="preserve"> and </w:t>
+      </w:r>
+      <w:r>
+        <w:rPr>
+          <w:rFonts w:asciiTheme="minorHAnsi" w:hAnsiTheme="minorHAnsi" w:cstheme="minorHAnsi"/>
+          <w:b/>
+          <w:bCs/>
+          <w:szCs w:val="24"/>
+        </w:rPr>
+        <w:t>Computer</w:t>
+      </w:r>
+      <w:r>
+        <w:rPr>
+          <w:rFonts w:asciiTheme="minorHAnsi" w:hAnsiTheme="minorHAnsi" w:cstheme="minorHAnsi"/>
+          <w:szCs w:val="24"/>
+        </w:rPr>
+        <w:t xml:space="preserve"> </w:t>
+      </w:r>
+      <w:r>
+        <w:rPr>
+          <w:rFonts w:asciiTheme="minorHAnsi" w:hAnsiTheme="minorHAnsi" w:cstheme="minorHAnsi"/>
+          <w:b/>
+          <w:bCs/>
+          <w:szCs w:val="24"/>
+        </w:rPr>
+        <w:t>Science</w:t>
       </w:r>
       <w:r>
         <w:rPr>
@@ -382,16 +547,21 @@
           <w:rFonts w:asciiTheme="minorHAnsi" w:hAnsiTheme="minorHAnsi" w:cstheme="minorHAnsi"/>
           <w:szCs w:val="24"/>
         </w:rPr>
-        <w:t xml:space="preserve">I graduated with a double major from the </w:t>
-      </w:r>
-      <w:r>
-        <w:rPr>
-          <w:rFonts w:asciiTheme="minorHAnsi" w:hAnsiTheme="minorHAnsi" w:cstheme="minorHAnsi"/>
-          <w:b/>
-          <w:bCs/>
-          <w:szCs w:val="24"/>
-        </w:rPr>
-        <w:t>University</w:t>
+        <w:t xml:space="preserve">My philosophy </w:t>
+      </w:r>
+      <w:r>
+        <w:rPr>
+          <w:rFonts w:asciiTheme="minorHAnsi" w:hAnsiTheme="minorHAnsi" w:cstheme="minorHAnsi"/>
+          <w:szCs w:val="24"/>
+        </w:rPr>
+        <w:t>follows the life-long learner mentality. I desire to continue growing, learning, and improving</w:t>
+      </w:r>
+      <w:r>
+        <w:rPr>
+          <w:rFonts w:asciiTheme="minorHAnsi" w:hAnsiTheme="minorHAnsi" w:cstheme="minorHAnsi"/>
+          <w:szCs w:val="24"/>
+        </w:rPr>
+        <w:t xml:space="preserve"> both professionally and personally. I hope to deliver results for businesses that improve efficiency, productivity, and improving the world one commit at a time! </w:t>
       </w:r>
       <w:r>
         <w:rPr>
@@ -400,144 +570,26 @@
         </w:rPr>
         <w:t xml:space="preserve"> </w:t>
       </w:r>
-      <w:r>
-        <w:rPr>
-          <w:rFonts w:asciiTheme="minorHAnsi" w:hAnsiTheme="minorHAnsi" w:cstheme="minorHAnsi"/>
-          <w:b/>
-          <w:bCs/>
-          <w:szCs w:val="24"/>
-        </w:rPr>
-        <w:t>of</w:t>
-      </w:r>
-      <w:r>
-        <w:rPr>
-          <w:rFonts w:asciiTheme="minorHAnsi" w:hAnsiTheme="minorHAnsi" w:cstheme="minorHAnsi"/>
-          <w:szCs w:val="24"/>
-        </w:rPr>
-        <w:t xml:space="preserve"> </w:t>
-      </w:r>
-      <w:r>
-        <w:rPr>
-          <w:rFonts w:asciiTheme="minorHAnsi" w:hAnsiTheme="minorHAnsi" w:cstheme="minorHAnsi"/>
-          <w:b/>
-          <w:bCs/>
-          <w:szCs w:val="24"/>
-        </w:rPr>
-        <w:t>Pittsburgh</w:t>
-      </w:r>
-      <w:r>
-        <w:rPr>
-          <w:rFonts w:asciiTheme="minorHAnsi" w:hAnsiTheme="minorHAnsi" w:cstheme="minorHAnsi"/>
-          <w:szCs w:val="24"/>
-        </w:rPr>
-        <w:t xml:space="preserve"> in </w:t>
-      </w:r>
-      <w:r>
-        <w:rPr>
-          <w:rFonts w:asciiTheme="minorHAnsi" w:hAnsiTheme="minorHAnsi" w:cstheme="minorHAnsi"/>
-          <w:b/>
-          <w:bCs/>
-          <w:szCs w:val="24"/>
-        </w:rPr>
-        <w:t>Economics</w:t>
-      </w:r>
-      <w:r>
-        <w:rPr>
-          <w:rFonts w:asciiTheme="minorHAnsi" w:hAnsiTheme="minorHAnsi" w:cstheme="minorHAnsi"/>
-          <w:szCs w:val="24"/>
-        </w:rPr>
-        <w:t>-</w:t>
-      </w:r>
-      <w:r>
-        <w:rPr>
-          <w:rFonts w:asciiTheme="minorHAnsi" w:hAnsiTheme="minorHAnsi" w:cstheme="minorHAnsi"/>
-          <w:b/>
-          <w:bCs/>
-          <w:szCs w:val="24"/>
-        </w:rPr>
-        <w:t>Statistics</w:t>
-      </w:r>
-      <w:r>
-        <w:rPr>
-          <w:rFonts w:asciiTheme="minorHAnsi" w:hAnsiTheme="minorHAnsi" w:cstheme="minorHAnsi"/>
-          <w:szCs w:val="24"/>
-        </w:rPr>
-        <w:t xml:space="preserve"> and </w:t>
-      </w:r>
-      <w:r>
-        <w:rPr>
-          <w:rFonts w:asciiTheme="minorHAnsi" w:hAnsiTheme="minorHAnsi" w:cstheme="minorHAnsi"/>
-          <w:b/>
-          <w:bCs/>
-          <w:szCs w:val="24"/>
-        </w:rPr>
-        <w:t>Computer</w:t>
-      </w:r>
-      <w:r>
-        <w:rPr>
-          <w:rFonts w:asciiTheme="minorHAnsi" w:hAnsiTheme="minorHAnsi" w:cstheme="minorHAnsi"/>
-          <w:szCs w:val="24"/>
-        </w:rPr>
-        <w:t xml:space="preserve"> </w:t>
-      </w:r>
-      <w:r>
-        <w:rPr>
-          <w:rFonts w:asciiTheme="minorHAnsi" w:hAnsiTheme="minorHAnsi" w:cstheme="minorHAnsi"/>
-          <w:b/>
-          <w:bCs/>
-          <w:szCs w:val="24"/>
-        </w:rPr>
-        <w:t>Science</w:t>
-      </w:r>
-      <w:r>
-        <w:rPr>
-          <w:rFonts w:asciiTheme="minorHAnsi" w:hAnsiTheme="minorHAnsi" w:cstheme="minorHAnsi"/>
-          <w:szCs w:val="24"/>
-        </w:rPr>
-        <w:t xml:space="preserve">. </w:t>
-      </w:r>
-      <w:r>
-        <w:rPr>
-          <w:rFonts w:asciiTheme="minorHAnsi" w:hAnsiTheme="minorHAnsi" w:cstheme="minorHAnsi"/>
-          <w:szCs w:val="24"/>
-        </w:rPr>
-        <w:t xml:space="preserve">My philosophy is to keep learning new skills and refining existing skills </w:t>
-      </w:r>
-      <w:r>
-        <w:rPr>
-          <w:rFonts w:asciiTheme="minorHAnsi" w:hAnsiTheme="minorHAnsi" w:cstheme="minorHAnsi"/>
-          <w:szCs w:val="24"/>
-        </w:rPr>
-        <w:t>as business needs and technology rapidly change</w:t>
-      </w:r>
-      <w:r>
-        <w:rPr>
-          <w:rFonts w:asciiTheme="minorHAnsi" w:hAnsiTheme="minorHAnsi" w:cstheme="minorHAnsi"/>
-          <w:szCs w:val="24"/>
-        </w:rPr>
-        <w:t xml:space="preserve">. </w:t>
-      </w:r>
-      <w:r>
-        <w:rPr>
-          <w:rFonts w:asciiTheme="minorHAnsi" w:hAnsiTheme="minorHAnsi" w:cstheme="minorHAnsi"/>
-          <w:szCs w:val="24"/>
-        </w:rPr>
-        <w:t xml:space="preserve">Since the start of the Covid-19 pandemic, I have been unable to work because </w:t>
-      </w:r>
-      <w:r>
-        <w:rPr>
-          <w:rFonts w:asciiTheme="minorHAnsi" w:hAnsiTheme="minorHAnsi" w:cstheme="minorHAnsi"/>
-          <w:szCs w:val="24"/>
-        </w:rPr>
-        <w:t>of caretaking responsibilities for my disabled mother (Multiple Sclerosis).</w:t>
-      </w:r>
       <w:bookmarkEnd w:id="1"/>
-      <w:r>
-        <w:rPr>
-          <w:rFonts w:asciiTheme="minorHAnsi" w:hAnsiTheme="minorHAnsi" w:cstheme="minorHAnsi"/>
-          <w:szCs w:val="24"/>
-        </w:rPr>
-        <w:t xml:space="preserve"> </w:t>
+    </w:p>
+    <w:p>
+      <w:pPr>
+        <w:rPr>
+          <w:rFonts w:asciiTheme="majorHAnsi" w:hAnsiTheme="majorHAnsi" w:cstheme="majorHAnsi"/>
+          <w:b/>
+          <w:sz w:val="32"/>
+          <w:szCs w:val="32"/>
+        </w:rPr>
+      </w:pPr>
+      <w:bookmarkStart w:id="3" w:name="_Hlk1743464"/>
+      <w:r>
+        <w:rPr>
+          <w:rFonts w:asciiTheme="majorHAnsi" w:hAnsiTheme="majorHAnsi" w:cstheme="majorHAnsi"/>
+          <w:b/>
+          <w:sz w:val="32"/>
+          <w:szCs w:val="32"/>
+        </w:rPr>
+        <w:br w:type="page"/>
       </w:r>
     </w:p>
     <w:p>
@@ -555,7 +607,6 @@
           <w:szCs w:val="32"/>
         </w:rPr>
       </w:pPr>
-      <w:bookmarkStart w:id="3" w:name="_Hlk1743464"/>
       <w:r>
         <w:rPr>
           <w:rFonts w:asciiTheme="majorHAnsi" w:hAnsiTheme="majorHAnsi" w:cstheme="majorHAnsi"/>
@@ -563,6 +614,7 @@
           <w:sz w:val="32"/>
           <w:szCs w:val="32"/>
         </w:rPr>
+        <w:lastRenderedPageBreak/>
         <w:t>Education</w:t>
       </w:r>
     </w:p>
@@ -987,31 +1039,15 @@
           <w:bCs/>
           <w:szCs w:val="24"/>
         </w:rPr>
-        <w:t>: Software Engineering, Database Management, Statistical/Machine Learning, Artificial Intelligence,</w:t>
-      </w:r>
-      <w:r>
-        <w:rPr>
-          <w:rFonts w:asciiTheme="minorHAnsi" w:hAnsiTheme="minorHAnsi" w:cstheme="minorHAnsi"/>
-          <w:bCs/>
-          <w:szCs w:val="24"/>
-        </w:rPr>
-        <w:t xml:space="preserve"> Stochastic Processes,</w:t>
-      </w:r>
-      <w:r>
-        <w:rPr>
-          <w:rFonts w:asciiTheme="minorHAnsi" w:hAnsiTheme="minorHAnsi" w:cstheme="minorHAnsi"/>
-          <w:bCs/>
-          <w:szCs w:val="24"/>
-        </w:rPr>
-        <w:t xml:space="preserve"> Data Structures, Algorithms,</w:t>
-      </w:r>
-      <w:r>
-        <w:rPr>
-          <w:rFonts w:asciiTheme="minorHAnsi" w:hAnsiTheme="minorHAnsi" w:cstheme="minorHAnsi"/>
-          <w:bCs/>
-          <w:szCs w:val="24"/>
-        </w:rPr>
-        <w:t xml:space="preserve"> </w:t>
+        <w:t>: Software Engineering, Database Management</w:t>
+      </w:r>
+      <w:r>
+        <w:rPr>
+          <w:rFonts w:asciiTheme="minorHAnsi" w:hAnsiTheme="minorHAnsi" w:cstheme="minorHAnsi"/>
+          <w:bCs/>
+          <w:szCs w:val="24"/>
+        </w:rPr>
+        <w:t xml:space="preserve">, </w:t>
       </w:r>
       <w:r>
         <w:rPr>
@@ -1020,6 +1056,7 @@
           <w:i/>
           <w:iCs/>
           <w:szCs w:val="24"/>
+          <w:u w:val="single"/>
         </w:rPr>
         <w:t xml:space="preserve">Expanded Section </w:t>
       </w:r>
@@ -1030,6 +1067,7 @@
           <w:i/>
           <w:iCs/>
           <w:szCs w:val="24"/>
+          <w:u w:val="single"/>
         </w:rPr>
         <w:t>Page 4</w:t>
       </w:r>
@@ -1062,7 +1100,361 @@
     </w:p>
     <w:p>
       <w:pPr>
-        <w:spacing w:before="120" w:after="0" w:line="240" w:lineRule="auto"/>
+        <w:spacing w:before="240" w:after="0" w:line="240" w:lineRule="auto"/>
+        <w:ind w:left="-540" w:right="-540"/>
+        <w:rPr>
+          <w:rFonts w:asciiTheme="minorHAnsi" w:hAnsiTheme="minorHAnsi" w:cstheme="minorHAnsi"/>
+          <w:b/>
+          <w:bCs/>
+          <w:sz w:val="28"/>
+          <w:szCs w:val="24"/>
+        </w:rPr>
+      </w:pPr>
+      <w:bookmarkStart w:id="5" w:name="_Hlk75420622"/>
+      <w:r>
+        <w:rPr>
+          <w:rFonts w:asciiTheme="minorHAnsi" w:hAnsiTheme="minorHAnsi" w:cstheme="minorHAnsi"/>
+          <w:b/>
+          <w:bCs/>
+          <w:sz w:val="28"/>
+          <w:szCs w:val="24"/>
+        </w:rPr>
+        <w:t xml:space="preserve">Software </w:t>
+      </w:r>
+      <w:r>
+        <w:rPr>
+          <w:rFonts w:asciiTheme="minorHAnsi" w:hAnsiTheme="minorHAnsi" w:cstheme="minorHAnsi"/>
+          <w:b/>
+          <w:bCs/>
+          <w:sz w:val="28"/>
+          <w:szCs w:val="24"/>
+        </w:rPr>
+        <w:t>Engineer II</w:t>
+      </w:r>
+      <w:r>
+        <w:rPr>
+          <w:rFonts w:asciiTheme="minorHAnsi" w:hAnsiTheme="minorHAnsi" w:cstheme="minorHAnsi"/>
+          <w:b/>
+          <w:bCs/>
+          <w:sz w:val="28"/>
+          <w:szCs w:val="24"/>
+        </w:rPr>
+        <w:t xml:space="preserve"> </w:t>
+      </w:r>
+    </w:p>
+    <w:p>
+      <w:pPr>
+        <w:spacing w:after="0" w:line="240" w:lineRule="auto"/>
+        <w:ind w:left="8100" w:right="-540" w:hanging="8640"/>
+        <w:rPr>
+          <w:rFonts w:asciiTheme="minorHAnsi" w:hAnsiTheme="minorHAnsi" w:cstheme="minorHAnsi"/>
+        </w:rPr>
+      </w:pPr>
+      <w:r>
+        <w:rPr>
+          <w:rFonts w:asciiTheme="minorHAnsi" w:hAnsiTheme="minorHAnsi" w:cstheme="minorHAnsi"/>
+        </w:rPr>
+        <w:t>Artech LLC at Google</w:t>
+      </w:r>
+      <w:r>
+        <w:rPr>
+          <w:rFonts w:asciiTheme="minorHAnsi" w:hAnsiTheme="minorHAnsi" w:cstheme="minorHAnsi"/>
+        </w:rPr>
+        <w:t>, Pittsburgh, PA</w:t>
+      </w:r>
+      <w:r>
+        <w:rPr>
+          <w:rFonts w:asciiTheme="minorHAnsi" w:hAnsiTheme="minorHAnsi" w:cstheme="minorHAnsi"/>
+        </w:rPr>
+        <w:tab/>
+      </w:r>
+      <w:r>
+        <w:rPr>
+          <w:rFonts w:asciiTheme="minorHAnsi" w:hAnsiTheme="minorHAnsi" w:cstheme="minorHAnsi"/>
+        </w:rPr>
+        <w:t>08</w:t>
+      </w:r>
+      <w:r>
+        <w:rPr>
+          <w:rFonts w:asciiTheme="minorHAnsi" w:hAnsiTheme="minorHAnsi" w:cstheme="minorHAnsi"/>
+        </w:rPr>
+        <w:t>/202</w:t>
+      </w:r>
+      <w:r>
+        <w:rPr>
+          <w:rFonts w:asciiTheme="minorHAnsi" w:hAnsiTheme="minorHAnsi" w:cstheme="minorHAnsi"/>
+        </w:rPr>
+        <w:t xml:space="preserve">2 </w:t>
+      </w:r>
+      <w:r>
+        <w:rPr>
+          <w:rFonts w:asciiTheme="minorHAnsi" w:hAnsiTheme="minorHAnsi" w:cstheme="minorHAnsi"/>
+        </w:rPr>
+        <w:softHyphen/>
+        <w:t>– Present</w:t>
+      </w:r>
+    </w:p>
+    <w:p>
+      <w:pPr>
+        <w:pStyle w:val="ListParagraph"/>
+        <w:numPr>
+          <w:ilvl w:val="0"/>
+          <w:numId w:val="43"/>
+        </w:numPr>
+        <w:spacing w:after="0" w:line="240" w:lineRule="auto"/>
+        <w:ind w:left="360" w:right="-540"/>
+        <w:rPr>
+          <w:rFonts w:asciiTheme="minorHAnsi" w:hAnsiTheme="minorHAnsi" w:cstheme="minorHAnsi"/>
+        </w:rPr>
+      </w:pPr>
+      <w:r>
+        <w:rPr>
+          <w:rFonts w:asciiTheme="minorHAnsi" w:hAnsiTheme="minorHAnsi" w:cstheme="minorHAnsi"/>
+        </w:rPr>
+        <w:t xml:space="preserve">Developing internal web applications for Google’s Software Datacenter Automated Platforms Team using </w:t>
+      </w:r>
+      <w:r>
+        <w:rPr>
+          <w:rFonts w:asciiTheme="minorHAnsi" w:hAnsiTheme="minorHAnsi" w:cstheme="minorHAnsi"/>
+          <w:b/>
+          <w:bCs/>
+        </w:rPr>
+        <w:t>Angular</w:t>
+      </w:r>
+      <w:r>
+        <w:rPr>
+          <w:rFonts w:asciiTheme="minorHAnsi" w:hAnsiTheme="minorHAnsi" w:cstheme="minorHAnsi"/>
+        </w:rPr>
+        <w:t>.</w:t>
+      </w:r>
+    </w:p>
+    <w:p>
+      <w:pPr>
+        <w:pStyle w:val="ListParagraph"/>
+        <w:numPr>
+          <w:ilvl w:val="0"/>
+          <w:numId w:val="43"/>
+        </w:numPr>
+        <w:spacing w:after="0" w:line="240" w:lineRule="auto"/>
+        <w:ind w:left="360" w:right="-540"/>
+        <w:rPr>
+          <w:rFonts w:asciiTheme="minorHAnsi" w:hAnsiTheme="minorHAnsi" w:cstheme="minorHAnsi"/>
+        </w:rPr>
+      </w:pPr>
+      <w:r>
+        <w:rPr>
+          <w:rFonts w:asciiTheme="minorHAnsi" w:hAnsiTheme="minorHAnsi" w:cstheme="minorHAnsi"/>
+        </w:rPr>
+        <w:t xml:space="preserve">Creating interactive visualizations and displays for </w:t>
+      </w:r>
+      <w:r>
+        <w:rPr>
+          <w:rFonts w:asciiTheme="minorHAnsi" w:hAnsiTheme="minorHAnsi" w:cstheme="minorHAnsi"/>
+        </w:rPr>
+        <w:t xml:space="preserve">Google’s </w:t>
+      </w:r>
+      <w:r>
+        <w:rPr>
+          <w:rFonts w:asciiTheme="minorHAnsi" w:hAnsiTheme="minorHAnsi" w:cstheme="minorHAnsi"/>
+        </w:rPr>
+        <w:t xml:space="preserve">datacenter event </w:t>
+      </w:r>
+      <w:r>
+        <w:rPr>
+          <w:rFonts w:asciiTheme="minorHAnsi" w:hAnsiTheme="minorHAnsi" w:cstheme="minorHAnsi"/>
+        </w:rPr>
+        <w:t>logging</w:t>
+      </w:r>
+      <w:r>
+        <w:rPr>
+          <w:rFonts w:asciiTheme="minorHAnsi" w:hAnsiTheme="minorHAnsi" w:cstheme="minorHAnsi"/>
+        </w:rPr>
+        <w:t>.</w:t>
+      </w:r>
+    </w:p>
+    <w:p>
+      <w:pPr>
+        <w:spacing w:before="240" w:after="0" w:line="240" w:lineRule="auto"/>
+        <w:ind w:left="-540" w:right="-540"/>
+        <w:rPr>
+          <w:rFonts w:asciiTheme="minorHAnsi" w:hAnsiTheme="minorHAnsi" w:cstheme="minorHAnsi"/>
+          <w:b/>
+          <w:bCs/>
+          <w:sz w:val="28"/>
+          <w:szCs w:val="24"/>
+        </w:rPr>
+      </w:pPr>
+      <w:r>
+        <w:rPr>
+          <w:rFonts w:asciiTheme="minorHAnsi" w:hAnsiTheme="minorHAnsi" w:cstheme="minorHAnsi"/>
+          <w:b/>
+          <w:bCs/>
+          <w:sz w:val="28"/>
+          <w:szCs w:val="24"/>
+        </w:rPr>
+        <w:t xml:space="preserve">Software Developer </w:t>
+      </w:r>
+    </w:p>
+    <w:p>
+      <w:pPr>
+        <w:spacing w:after="0" w:line="240" w:lineRule="auto"/>
+        <w:ind w:left="8010" w:right="-540" w:hanging="8550"/>
+        <w:rPr>
+          <w:rFonts w:asciiTheme="minorHAnsi" w:hAnsiTheme="minorHAnsi" w:cstheme="minorHAnsi"/>
+        </w:rPr>
+      </w:pPr>
+      <w:r>
+        <w:rPr>
+          <w:rFonts w:asciiTheme="minorHAnsi" w:hAnsiTheme="minorHAnsi" w:cstheme="minorHAnsi"/>
+        </w:rPr>
+        <w:t>Management Science Associates, Inc. (MSA), Pittsburgh, PA</w:t>
+      </w:r>
+      <w:r>
+        <w:rPr>
+          <w:rFonts w:asciiTheme="minorHAnsi" w:hAnsiTheme="minorHAnsi" w:cstheme="minorHAnsi"/>
+        </w:rPr>
+        <w:tab/>
+        <w:t xml:space="preserve">10/2021 </w:t>
+      </w:r>
+      <w:r>
+        <w:rPr>
+          <w:rFonts w:asciiTheme="minorHAnsi" w:hAnsiTheme="minorHAnsi" w:cstheme="minorHAnsi"/>
+        </w:rPr>
+        <w:softHyphen/>
+        <w:t xml:space="preserve">– </w:t>
+      </w:r>
+      <w:r>
+        <w:rPr>
+          <w:rFonts w:asciiTheme="minorHAnsi" w:hAnsiTheme="minorHAnsi" w:cstheme="minorHAnsi"/>
+        </w:rPr>
+        <w:t>07/2022</w:t>
+      </w:r>
+    </w:p>
+    <w:p>
+      <w:pPr>
+        <w:pStyle w:val="ListParagraph"/>
+        <w:numPr>
+          <w:ilvl w:val="0"/>
+          <w:numId w:val="43"/>
+        </w:numPr>
+        <w:spacing w:after="0" w:line="240" w:lineRule="auto"/>
+        <w:ind w:left="360" w:right="-540"/>
+        <w:rPr>
+          <w:rFonts w:asciiTheme="minorHAnsi" w:hAnsiTheme="minorHAnsi" w:cstheme="minorHAnsi"/>
+        </w:rPr>
+      </w:pPr>
+      <w:r>
+        <w:rPr>
+          <w:rFonts w:asciiTheme="minorHAnsi" w:hAnsiTheme="minorHAnsi" w:cstheme="minorHAnsi"/>
+        </w:rPr>
+        <w:t xml:space="preserve">Developing a big-data analytics web application for Fortune 500 companies in </w:t>
+      </w:r>
+      <w:r>
+        <w:rPr>
+          <w:rFonts w:asciiTheme="minorHAnsi" w:hAnsiTheme="minorHAnsi" w:cstheme="minorHAnsi"/>
+          <w:b/>
+          <w:bCs/>
+        </w:rPr>
+        <w:t>C#, Angular, PL/SQL</w:t>
+      </w:r>
+      <w:r>
+        <w:rPr>
+          <w:rFonts w:asciiTheme="minorHAnsi" w:hAnsiTheme="minorHAnsi" w:cstheme="minorHAnsi"/>
+        </w:rPr>
+        <w:t xml:space="preserve"> </w:t>
+      </w:r>
+      <w:r>
+        <w:rPr>
+          <w:rFonts w:asciiTheme="minorHAnsi" w:hAnsiTheme="minorHAnsi" w:cstheme="minorHAnsi"/>
+        </w:rPr>
+        <w:t xml:space="preserve">within a 5-person team. </w:t>
+      </w:r>
+    </w:p>
+    <w:p>
+      <w:pPr>
+        <w:pStyle w:val="ListParagraph"/>
+        <w:numPr>
+          <w:ilvl w:val="0"/>
+          <w:numId w:val="43"/>
+        </w:numPr>
+        <w:spacing w:after="0" w:line="240" w:lineRule="auto"/>
+        <w:ind w:left="360" w:right="-360"/>
+        <w:contextualSpacing w:val="0"/>
+        <w:rPr>
+          <w:rFonts w:asciiTheme="minorHAnsi" w:hAnsiTheme="minorHAnsi" w:cstheme="minorHAnsi"/>
+        </w:rPr>
+      </w:pPr>
+      <w:r>
+        <w:rPr>
+          <w:rFonts w:asciiTheme="minorHAnsi" w:hAnsiTheme="minorHAnsi" w:cstheme="minorHAnsi"/>
+        </w:rPr>
+        <w:t xml:space="preserve">Delivered automated report scheduling for users when data is updated (weekly or monthly). </w:t>
+      </w:r>
+    </w:p>
+    <w:p>
+      <w:pPr>
+        <w:pStyle w:val="ListParagraph"/>
+        <w:numPr>
+          <w:ilvl w:val="0"/>
+          <w:numId w:val="43"/>
+        </w:numPr>
+        <w:spacing w:after="0" w:line="240" w:lineRule="auto"/>
+        <w:ind w:left="360" w:right="-360"/>
+        <w:contextualSpacing w:val="0"/>
+        <w:rPr>
+          <w:rFonts w:asciiTheme="minorHAnsi" w:hAnsiTheme="minorHAnsi" w:cstheme="minorHAnsi"/>
+        </w:rPr>
+      </w:pPr>
+      <w:r>
+        <w:rPr>
+          <w:rFonts w:asciiTheme="minorHAnsi" w:hAnsiTheme="minorHAnsi" w:cstheme="minorHAnsi"/>
+        </w:rPr>
+        <w:t>Automated internal user administration and DevOps processes for decommissioning clients.</w:t>
+      </w:r>
+    </w:p>
+    <w:p>
+      <w:pPr>
+        <w:pStyle w:val="ListParagraph"/>
+        <w:numPr>
+          <w:ilvl w:val="0"/>
+          <w:numId w:val="43"/>
+        </w:numPr>
+        <w:spacing w:after="0" w:line="240" w:lineRule="auto"/>
+        <w:ind w:left="360" w:right="-540"/>
+        <w:rPr>
+          <w:rFonts w:asciiTheme="minorHAnsi" w:hAnsiTheme="minorHAnsi" w:cstheme="minorHAnsi"/>
+        </w:rPr>
+      </w:pPr>
+      <w:r>
+        <w:rPr>
+          <w:rFonts w:asciiTheme="minorHAnsi" w:hAnsiTheme="minorHAnsi" w:cstheme="minorHAnsi"/>
+        </w:rPr>
+        <w:t>Designing and implementing an app tracking performance data from apps to aid troubleshooting.</w:t>
+      </w:r>
+    </w:p>
+    <w:p>
+      <w:pPr>
+        <w:pStyle w:val="ListParagraph"/>
+        <w:numPr>
+          <w:ilvl w:val="0"/>
+          <w:numId w:val="43"/>
+        </w:numPr>
+        <w:spacing w:after="0" w:line="240" w:lineRule="auto"/>
+        <w:ind w:left="360" w:right="-540"/>
+        <w:rPr>
+          <w:rFonts w:asciiTheme="minorHAnsi" w:hAnsiTheme="minorHAnsi" w:cstheme="minorHAnsi"/>
+        </w:rPr>
+      </w:pPr>
+      <w:r>
+        <w:rPr>
+          <w:rFonts w:asciiTheme="minorHAnsi" w:hAnsiTheme="minorHAnsi" w:cstheme="minorHAnsi"/>
+        </w:rPr>
+        <w:t>Refactoring legacy internal admin tool into existing tech stack (Angular and C# webservices).</w:t>
+      </w:r>
+    </w:p>
+    <w:p>
+      <w:pPr>
+        <w:spacing w:before="240" w:after="0" w:line="240" w:lineRule="auto"/>
         <w:ind w:left="-547" w:right="-547"/>
         <w:rPr>
           <w:rFonts w:asciiTheme="minorHAnsi" w:hAnsiTheme="minorHAnsi" w:cstheme="minorHAnsi"/>
@@ -1070,7 +1462,6 @@
           <w:szCs w:val="24"/>
         </w:rPr>
       </w:pPr>
-      <w:bookmarkStart w:id="5" w:name="_Hlk75420622"/>
       <w:r>
         <w:rPr>
           <w:rFonts w:asciiTheme="minorHAnsi" w:hAnsiTheme="minorHAnsi" w:cstheme="minorHAnsi"/>
@@ -1381,7 +1772,7 @@
     <w:bookmarkEnd w:id="6"/>
     <w:p>
       <w:pPr>
-        <w:spacing w:before="120" w:after="0" w:line="240" w:lineRule="auto"/>
+        <w:spacing w:before="240" w:after="0" w:line="240" w:lineRule="auto"/>
         <w:ind w:left="-547" w:right="-547"/>
         <w:rPr>
           <w:rFonts w:asciiTheme="minorHAnsi" w:hAnsiTheme="minorHAnsi" w:cstheme="minorHAnsi"/>
@@ -1643,45 +2034,34 @@
         <w:t xml:space="preserve"> </w:t>
       </w:r>
     </w:p>
+    <w:p>
+      <w:pPr>
+        <w:spacing w:after="0" w:line="240" w:lineRule="auto"/>
+        <w:ind w:right="-540"/>
+        <w:rPr>
+          <w:rFonts w:asciiTheme="minorHAnsi" w:hAnsiTheme="minorHAnsi" w:cstheme="minorHAnsi"/>
+        </w:rPr>
+      </w:pPr>
+    </w:p>
+    <w:bookmarkEnd w:id="5"/>
     <w:bookmarkEnd w:id="8"/>
     <w:p>
       <w:pPr>
-        <w:spacing w:before="120" w:after="0" w:line="240" w:lineRule="auto"/>
-        <w:ind w:left="8007" w:right="-547" w:hanging="8554"/>
-        <w:rPr>
-          <w:rFonts w:cstheme="minorHAnsi"/>
-          <w:szCs w:val="24"/>
-        </w:rPr>
-      </w:pPr>
-      <w:r>
-        <w:rPr>
-          <w:rFonts w:asciiTheme="minorHAnsi" w:hAnsiTheme="minorHAnsi" w:cstheme="minorHAnsi"/>
-          <w:b/>
-          <w:bCs/>
-          <w:szCs w:val="24"/>
-        </w:rPr>
-        <w:t>Barista</w:t>
-      </w:r>
-      <w:r>
-        <w:rPr>
-          <w:rFonts w:asciiTheme="minorHAnsi" w:hAnsiTheme="minorHAnsi" w:cstheme="minorHAnsi"/>
-          <w:szCs w:val="24"/>
-        </w:rPr>
-        <w:t xml:space="preserve">, Crazy Mocha, Pittsburgh, PA </w:t>
-      </w:r>
-      <w:r>
-        <w:rPr>
-          <w:rFonts w:asciiTheme="minorHAnsi" w:hAnsiTheme="minorHAnsi" w:cstheme="minorHAnsi"/>
-          <w:szCs w:val="24"/>
-        </w:rPr>
-        <w:tab/>
-        <w:t>08/2016 – 10/2018</w:t>
-      </w:r>
-      <w:bookmarkEnd w:id="5"/>
-      <w:r>
-        <w:rPr>
-          <w:rFonts w:cstheme="minorHAnsi"/>
-          <w:szCs w:val="24"/>
+        <w:rPr>
+          <w:rFonts w:asciiTheme="majorHAnsi" w:hAnsiTheme="majorHAnsi" w:cstheme="majorHAnsi"/>
+          <w:b/>
+          <w:bCs/>
+          <w:sz w:val="32"/>
+          <w:szCs w:val="28"/>
+        </w:rPr>
+      </w:pPr>
+      <w:r>
+        <w:rPr>
+          <w:rFonts w:asciiTheme="majorHAnsi" w:hAnsiTheme="majorHAnsi" w:cstheme="majorHAnsi"/>
+          <w:b/>
+          <w:bCs/>
+          <w:sz w:val="32"/>
+          <w:szCs w:val="28"/>
         </w:rPr>
         <w:br w:type="page"/>
       </w:r>
@@ -1990,6 +2370,14 @@
                 <w:szCs w:val="20"/>
               </w:rPr>
             </w:pPr>
+            <w:r>
+              <w:rPr>
+                <w:rFonts w:asciiTheme="minorHAnsi" w:hAnsiTheme="minorHAnsi" w:cstheme="minorHAnsi"/>
+                <w:sz w:val="22"/>
+                <w:szCs w:val="20"/>
+              </w:rPr>
+              <w:t>C# (.NET)</w:t>
+            </w:r>
           </w:p>
         </w:tc>
       </w:tr>
@@ -2095,7 +2483,15 @@
                 <w:sz w:val="22"/>
                 <w:szCs w:val="20"/>
               </w:rPr>
-              <w:t>, Oracle DB</w:t>
+              <w:t xml:space="preserve">, </w:t>
+            </w:r>
+            <w:r>
+              <w:rPr>
+                <w:rFonts w:asciiTheme="minorHAnsi" w:hAnsiTheme="minorHAnsi" w:cstheme="minorHAnsi"/>
+                <w:sz w:val="22"/>
+                <w:szCs w:val="20"/>
+              </w:rPr>
+              <w:t>PL/SQL</w:t>
             </w:r>
             <w:r>
               <w:rPr>
@@ -2319,13 +2715,23 @@
                 <w:szCs w:val="20"/>
               </w:rPr>
             </w:pPr>
+            <w:proofErr w:type="spellStart"/>
             <w:r>
               <w:rPr>
                 <w:rFonts w:asciiTheme="minorHAnsi" w:hAnsiTheme="minorHAnsi" w:cstheme="minorHAnsi"/>
                 <w:sz w:val="22"/>
                 <w:szCs w:val="20"/>
               </w:rPr>
-              <w:t>Gunicorn (</w:t>
+              <w:t>Gunicorn</w:t>
+            </w:r>
+            <w:proofErr w:type="spellEnd"/>
+            <w:r>
+              <w:rPr>
+                <w:rFonts w:asciiTheme="minorHAnsi" w:hAnsiTheme="minorHAnsi" w:cstheme="minorHAnsi"/>
+                <w:sz w:val="22"/>
+                <w:szCs w:val="20"/>
+              </w:rPr>
+              <w:t xml:space="preserve"> (</w:t>
             </w:r>
             <w:r>
               <w:rPr>
@@ -4169,6 +4575,7 @@
                 <w:sz w:val="22"/>
               </w:rPr>
             </w:pPr>
+            <w:proofErr w:type="spellStart"/>
             <w:r>
               <w:rPr>
                 <w:rFonts w:asciiTheme="minorHAnsi" w:hAnsiTheme="minorHAnsi" w:cstheme="minorHAnsi"/>
@@ -4181,7 +4588,15 @@
                 <w:rFonts w:asciiTheme="minorHAnsi" w:hAnsiTheme="minorHAnsi" w:cstheme="minorHAnsi"/>
                 <w:sz w:val="22"/>
               </w:rPr>
-              <w:t>idyverse (Data Tidying)</w:t>
+              <w:t>idyverse</w:t>
+            </w:r>
+            <w:proofErr w:type="spellEnd"/>
+            <w:r>
+              <w:rPr>
+                <w:rFonts w:asciiTheme="minorHAnsi" w:hAnsiTheme="minorHAnsi" w:cstheme="minorHAnsi"/>
+                <w:sz w:val="22"/>
+              </w:rPr>
+              <w:t xml:space="preserve"> (Data Tidying)</w:t>
             </w:r>
           </w:p>
         </w:tc>
@@ -4198,6 +4613,7 @@
                 <w:sz w:val="22"/>
               </w:rPr>
             </w:pPr>
+            <w:proofErr w:type="spellStart"/>
             <w:r>
               <w:rPr>
                 <w:rFonts w:asciiTheme="minorHAnsi" w:hAnsiTheme="minorHAnsi" w:cstheme="minorHAnsi"/>
@@ -4210,7 +4626,15 @@
                 <w:rFonts w:asciiTheme="minorHAnsi" w:hAnsiTheme="minorHAnsi" w:cstheme="minorHAnsi"/>
                 <w:sz w:val="22"/>
               </w:rPr>
-              <w:t xml:space="preserve">stsa (Time Series Analysis) </w:t>
+              <w:t>stsa</w:t>
+            </w:r>
+            <w:proofErr w:type="spellEnd"/>
+            <w:r>
+              <w:rPr>
+                <w:rFonts w:asciiTheme="minorHAnsi" w:hAnsiTheme="minorHAnsi" w:cstheme="minorHAnsi"/>
+                <w:sz w:val="22"/>
+              </w:rPr>
+              <w:t xml:space="preserve"> (Time Series Analysis) </w:t>
             </w:r>
           </w:p>
         </w:tc>
@@ -4229,12 +4653,21 @@
                 <w:sz w:val="22"/>
               </w:rPr>
             </w:pPr>
+            <w:proofErr w:type="spellStart"/>
             <w:r>
               <w:rPr>
                 <w:rFonts w:asciiTheme="minorHAnsi" w:hAnsiTheme="minorHAnsi" w:cstheme="minorHAnsi"/>
                 <w:sz w:val="22"/>
               </w:rPr>
-              <w:t>Gbm (Generalized Boosted Models)</w:t>
+              <w:t>Gbm</w:t>
+            </w:r>
+            <w:proofErr w:type="spellEnd"/>
+            <w:r>
+              <w:rPr>
+                <w:rFonts w:asciiTheme="minorHAnsi" w:hAnsiTheme="minorHAnsi" w:cstheme="minorHAnsi"/>
+                <w:sz w:val="22"/>
+              </w:rPr>
+              <w:t xml:space="preserve"> (Generalized Boosted Models)</w:t>
             </w:r>
           </w:p>
         </w:tc>
@@ -4251,6 +4684,7 @@
                 <w:sz w:val="22"/>
               </w:rPr>
             </w:pPr>
+            <w:proofErr w:type="spellStart"/>
             <w:r>
               <w:rPr>
                 <w:rFonts w:asciiTheme="minorHAnsi" w:hAnsiTheme="minorHAnsi" w:cstheme="minorHAnsi"/>
@@ -4263,7 +4697,15 @@
                 <w:rFonts w:asciiTheme="minorHAnsi" w:hAnsiTheme="minorHAnsi" w:cstheme="minorHAnsi"/>
                 <w:sz w:val="22"/>
               </w:rPr>
-              <w:t>plyr (Data Management)</w:t>
+              <w:t>plyr</w:t>
+            </w:r>
+            <w:proofErr w:type="spellEnd"/>
+            <w:r>
+              <w:rPr>
+                <w:rFonts w:asciiTheme="minorHAnsi" w:hAnsiTheme="minorHAnsi" w:cstheme="minorHAnsi"/>
+                <w:sz w:val="22"/>
+              </w:rPr>
+              <w:t xml:space="preserve"> (Data Management)</w:t>
             </w:r>
           </w:p>
         </w:tc>
@@ -4282,12 +4724,21 @@
                 <w:sz w:val="22"/>
               </w:rPr>
             </w:pPr>
+            <w:proofErr w:type="spellStart"/>
             <w:r>
               <w:rPr>
                 <w:rFonts w:asciiTheme="minorHAnsi" w:hAnsiTheme="minorHAnsi" w:cstheme="minorHAnsi"/>
                 <w:sz w:val="22"/>
               </w:rPr>
-              <w:t>GGPlot (Plotting and Graphing)</w:t>
+              <w:t>GGPlot</w:t>
+            </w:r>
+            <w:proofErr w:type="spellEnd"/>
+            <w:r>
+              <w:rPr>
+                <w:rFonts w:asciiTheme="minorHAnsi" w:hAnsiTheme="minorHAnsi" w:cstheme="minorHAnsi"/>
+                <w:sz w:val="22"/>
+              </w:rPr>
+              <w:t xml:space="preserve"> (Plotting and Graphing)</w:t>
             </w:r>
           </w:p>
         </w:tc>
@@ -4328,6 +4779,7 @@
                 <w:sz w:val="22"/>
               </w:rPr>
             </w:pPr>
+            <w:proofErr w:type="spellStart"/>
             <w:r>
               <w:rPr>
                 <w:rFonts w:asciiTheme="minorHAnsi" w:hAnsiTheme="minorHAnsi" w:cstheme="minorHAnsi"/>
@@ -4340,7 +4792,15 @@
                 <w:rFonts w:asciiTheme="minorHAnsi" w:hAnsiTheme="minorHAnsi" w:cstheme="minorHAnsi"/>
                 <w:sz w:val="22"/>
               </w:rPr>
-              <w:t>andomForest (Random Forest Modeling)</w:t>
+              <w:t>andomForest</w:t>
+            </w:r>
+            <w:proofErr w:type="spellEnd"/>
+            <w:r>
+              <w:rPr>
+                <w:rFonts w:asciiTheme="minorHAnsi" w:hAnsiTheme="minorHAnsi" w:cstheme="minorHAnsi"/>
+                <w:sz w:val="22"/>
+              </w:rPr>
+              <w:t xml:space="preserve"> (Random Forest Modeling)</w:t>
             </w:r>
           </w:p>
         </w:tc>
@@ -8561,6 +9021,7 @@
         </w:rPr>
         <w:t xml:space="preserve">Built neural network utilizing transfer learning with </w:t>
       </w:r>
+      <w:proofErr w:type="spellStart"/>
       <w:r>
         <w:rPr>
           <w:rFonts w:asciiTheme="minorHAnsi" w:eastAsia="Times New Roman" w:hAnsiTheme="minorHAnsi" w:cstheme="minorHAnsi"/>
@@ -8570,6 +9031,7 @@
         </w:rPr>
         <w:t>AlexNet</w:t>
       </w:r>
+      <w:proofErr w:type="spellEnd"/>
       <w:r>
         <w:rPr>
           <w:rFonts w:asciiTheme="minorHAnsi" w:eastAsia="Times New Roman" w:hAnsiTheme="minorHAnsi" w:cstheme="minorHAnsi"/>
@@ -8989,6 +9451,7 @@
         </w:rPr>
         <w:t xml:space="preserve">Automated testing with </w:t>
       </w:r>
+      <w:proofErr w:type="spellStart"/>
       <w:r>
         <w:rPr>
           <w:rFonts w:asciiTheme="minorHAnsi" w:eastAsia="Times New Roman" w:hAnsiTheme="minorHAnsi" w:cstheme="minorHAnsi"/>
@@ -8996,6 +9459,7 @@
         </w:rPr>
         <w:t>Minitest</w:t>
       </w:r>
+      <w:proofErr w:type="spellEnd"/>
       <w:r>
         <w:rPr>
           <w:rFonts w:asciiTheme="minorHAnsi" w:eastAsia="Times New Roman" w:hAnsiTheme="minorHAnsi" w:cstheme="minorHAnsi"/>
@@ -9035,6 +9499,7 @@
         </w:rPr>
         <w:t xml:space="preserve">) and </w:t>
       </w:r>
+      <w:proofErr w:type="spellStart"/>
       <w:r>
         <w:rPr>
           <w:rFonts w:asciiTheme="minorHAnsi" w:eastAsia="Times New Roman" w:hAnsiTheme="minorHAnsi" w:cstheme="minorHAnsi"/>
@@ -9042,6 +9507,7 @@
         </w:rPr>
         <w:t>SimpleCov</w:t>
       </w:r>
+      <w:proofErr w:type="spellEnd"/>
       <w:r>
         <w:rPr>
           <w:rFonts w:asciiTheme="minorHAnsi" w:eastAsia="Times New Roman" w:hAnsiTheme="minorHAnsi" w:cstheme="minorHAnsi"/>
@@ -9852,7 +10318,7 @@
 </file>
 
 <file path=word/endnotes.xml><?xml version="1.0" encoding="utf-8"?>
-<w:endnotes xmlns:wpc="http://schemas.microsoft.com/office/word/2010/wordprocessingCanvas" xmlns:cx="http://schemas.microsoft.com/office/drawing/2014/chartex" xmlns:cx1="http://schemas.microsoft.com/office/drawing/2015/9/8/chartex" xmlns:cx2="http://schemas.microsoft.com/office/drawing/2015/10/21/chartex" xmlns:cx3="http://schemas.microsoft.com/office/drawing/2016/5/9/chartex" xmlns:cx4="http://schemas.microsoft.com/office/drawing/2016/5/10/chartex" xmlns:cx5="http://schemas.microsoft.com/office/drawing/2016/5/11/chartex" xmlns:cx6="http://schemas.microsoft.com/office/drawing/2016/5/12/chartex" xmlns:cx7="http://schemas.microsoft.com/office/drawing/2016/5/13/chartex" xmlns:cx8="http://schemas.microsoft.com/office/drawing/2016/5/14/chartex" xmlns:mc="http://schemas.openxmlformats.org/markup-compatibility/2006" xmlns:aink="http://schemas.microsoft.com/office/drawing/2016/ink" xmlns:am3d="http://schemas.microsoft.com/office/drawing/2017/model3d" xmlns:o="urn:schemas-microsoft-com:office:office" xmlns:r="http://schemas.openxmlformats.org/officeDocument/2006/relationships" xmlns:m="http://schemas.openxmlformats.org/officeDocument/2006/math" xmlns:v="urn:schemas-microsoft-com:vml" xmlns:wp14="http://schemas.microsoft.com/office/word/2010/wordprocessingDrawing" xmlns:wp="http://schemas.openxmlformats.org/drawingml/2006/wordprocessingDrawing" xmlns:w10="urn:schemas-microsoft-com:office:word" xmlns:w="http://schemas.openxmlformats.org/wordprocessingml/2006/main" xmlns:w14="http://schemas.microsoft.com/office/word/2010/wordml" xmlns:w15="http://schemas.microsoft.com/office/word/2012/wordml" xmlns:w16cex="http://schemas.microsoft.com/office/word/2018/wordml/cex" xmlns:w16cid="http://schemas.microsoft.com/office/word/2016/wordml/cid" xmlns:w16="http://schemas.microsoft.com/office/word/2018/wordml" xmlns:w16sdtdh="http://schemas.microsoft.com/office/word/2020/wordml/sdtdatahash" xmlns:w16se="http://schemas.microsoft.com/office/word/2015/wordml/symex" xmlns:wpg="http://schemas.microsoft.com/office/word/2010/wordprocessingGroup" xmlns:wpi="http://schemas.microsoft.com/office/word/2010/wordprocessingInk" xmlns:wne="http://schemas.microsoft.com/office/word/2006/wordml" xmlns:wps="http://schemas.microsoft.com/office/word/2010/wordprocessingShape" mc:Ignorable="w14 w15 w16se w16cid w16 w16cex w16sdtdh wp14">
+<w:endnotes xmlns:wpc="http://schemas.microsoft.com/office/word/2010/wordprocessingCanvas" xmlns:cx="http://schemas.microsoft.com/office/drawing/2014/chartex" xmlns:cx1="http://schemas.microsoft.com/office/drawing/2015/9/8/chartex" xmlns:cx2="http://schemas.microsoft.com/office/drawing/2015/10/21/chartex" xmlns:cx3="http://schemas.microsoft.com/office/drawing/2016/5/9/chartex" xmlns:cx4="http://schemas.microsoft.com/office/drawing/2016/5/10/chartex" xmlns:cx5="http://schemas.microsoft.com/office/drawing/2016/5/11/chartex" xmlns:cx6="http://schemas.microsoft.com/office/drawing/2016/5/12/chartex" xmlns:cx7="http://schemas.microsoft.com/office/drawing/2016/5/13/chartex" xmlns:cx8="http://schemas.microsoft.com/office/drawing/2016/5/14/chartex" xmlns:mc="http://schemas.openxmlformats.org/markup-compatibility/2006" xmlns:aink="http://schemas.microsoft.com/office/drawing/2016/ink" xmlns:am3d="http://schemas.microsoft.com/office/drawing/2017/model3d" xmlns:o="urn:schemas-microsoft-com:office:office" xmlns:oel="http://schemas.microsoft.com/office/2019/extlst" xmlns:r="http://schemas.openxmlformats.org/officeDocument/2006/relationships" xmlns:m="http://schemas.openxmlformats.org/officeDocument/2006/math" xmlns:v="urn:schemas-microsoft-com:vml" xmlns:wp14="http://schemas.microsoft.com/office/word/2010/wordprocessingDrawing" xmlns:wp="http://schemas.openxmlformats.org/drawingml/2006/wordprocessingDrawing" xmlns:w10="urn:schemas-microsoft-com:office:word" xmlns:w="http://schemas.openxmlformats.org/wordprocessingml/2006/main" xmlns:w14="http://schemas.microsoft.com/office/word/2010/wordml" xmlns:w15="http://schemas.microsoft.com/office/word/2012/wordml" xmlns:w16cex="http://schemas.microsoft.com/office/word/2018/wordml/cex" xmlns:w16cid="http://schemas.microsoft.com/office/word/2016/wordml/cid" xmlns:w16="http://schemas.microsoft.com/office/word/2018/wordml" xmlns:w16sdtdh="http://schemas.microsoft.com/office/word/2020/wordml/sdtdatahash" xmlns:w16se="http://schemas.microsoft.com/office/word/2015/wordml/symex" xmlns:wpg="http://schemas.microsoft.com/office/word/2010/wordprocessingGroup" xmlns:wpi="http://schemas.microsoft.com/office/word/2010/wordprocessingInk" xmlns:wne="http://schemas.microsoft.com/office/word/2006/wordml" xmlns:wps="http://schemas.microsoft.com/office/word/2010/wordprocessingShape" mc:Ignorable="w14 w15 w16se w16cid w16 w16cex w16sdtdh wp14">
   <w:endnote w:type="separator" w:id="-1">
     <w:p>
       <w:pPr>
@@ -9877,7 +10343,7 @@
 </file>
 
 <file path=word/footnotes.xml><?xml version="1.0" encoding="utf-8"?>
-<w:footnotes xmlns:wpc="http://schemas.microsoft.com/office/word/2010/wordprocessingCanvas" xmlns:cx="http://schemas.microsoft.com/office/drawing/2014/chartex" xmlns:cx1="http://schemas.microsoft.com/office/drawing/2015/9/8/chartex" xmlns:cx2="http://schemas.microsoft.com/office/drawing/2015/10/21/chartex" xmlns:cx3="http://schemas.microsoft.com/office/drawing/2016/5/9/chartex" xmlns:cx4="http://schemas.microsoft.com/office/drawing/2016/5/10/chartex" xmlns:cx5="http://schemas.microsoft.com/office/drawing/2016/5/11/chartex" xmlns:cx6="http://schemas.microsoft.com/office/drawing/2016/5/12/chartex" xmlns:cx7="http://schemas.microsoft.com/office/drawing/2016/5/13/chartex" xmlns:cx8="http://schemas.microsoft.com/office/drawing/2016/5/14/chartex" xmlns:mc="http://schemas.openxmlformats.org/markup-compatibility/2006" xmlns:aink="http://schemas.microsoft.com/office/drawing/2016/ink" xmlns:am3d="http://schemas.microsoft.com/office/drawing/2017/model3d" xmlns:o="urn:schemas-microsoft-com:office:office" xmlns:r="http://schemas.openxmlformats.org/officeDocument/2006/relationships" xmlns:m="http://schemas.openxmlformats.org/officeDocument/2006/math" xmlns:v="urn:schemas-microsoft-com:vml" xmlns:wp14="http://schemas.microsoft.com/office/word/2010/wordprocessingDrawing" xmlns:wp="http://schemas.openxmlformats.org/drawingml/2006/wordprocessingDrawing" xmlns:w10="urn:schemas-microsoft-com:office:word" xmlns:w="http://schemas.openxmlformats.org/wordprocessingml/2006/main" xmlns:w14="http://schemas.microsoft.com/office/word/2010/wordml" xmlns:w15="http://schemas.microsoft.com/office/word/2012/wordml" xmlns:w16cex="http://schemas.microsoft.com/office/word/2018/wordml/cex" xmlns:w16cid="http://schemas.microsoft.com/office/word/2016/wordml/cid" xmlns:w16="http://schemas.microsoft.com/office/word/2018/wordml" xmlns:w16sdtdh="http://schemas.microsoft.com/office/word/2020/wordml/sdtdatahash" xmlns:w16se="http://schemas.microsoft.com/office/word/2015/wordml/symex" xmlns:wpg="http://schemas.microsoft.com/office/word/2010/wordprocessingGroup" xmlns:wpi="http://schemas.microsoft.com/office/word/2010/wordprocessingInk" xmlns:wne="http://schemas.microsoft.com/office/word/2006/wordml" xmlns:wps="http://schemas.microsoft.com/office/word/2010/wordprocessingShape" mc:Ignorable="w14 w15 w16se w16cid w16 w16cex w16sdtdh wp14">
+<w:footnotes xmlns:wpc="http://schemas.microsoft.com/office/word/2010/wordprocessingCanvas" xmlns:cx="http://schemas.microsoft.com/office/drawing/2014/chartex" xmlns:cx1="http://schemas.microsoft.com/office/drawing/2015/9/8/chartex" xmlns:cx2="http://schemas.microsoft.com/office/drawing/2015/10/21/chartex" xmlns:cx3="http://schemas.microsoft.com/office/drawing/2016/5/9/chartex" xmlns:cx4="http://schemas.microsoft.com/office/drawing/2016/5/10/chartex" xmlns:cx5="http://schemas.microsoft.com/office/drawing/2016/5/11/chartex" xmlns:cx6="http://schemas.microsoft.com/office/drawing/2016/5/12/chartex" xmlns:cx7="http://schemas.microsoft.com/office/drawing/2016/5/13/chartex" xmlns:cx8="http://schemas.microsoft.com/office/drawing/2016/5/14/chartex" xmlns:mc="http://schemas.openxmlformats.org/markup-compatibility/2006" xmlns:aink="http://schemas.microsoft.com/office/drawing/2016/ink" xmlns:am3d="http://schemas.microsoft.com/office/drawing/2017/model3d" xmlns:o="urn:schemas-microsoft-com:office:office" xmlns:oel="http://schemas.microsoft.com/office/2019/extlst" xmlns:r="http://schemas.openxmlformats.org/officeDocument/2006/relationships" xmlns:m="http://schemas.openxmlformats.org/officeDocument/2006/math" xmlns:v="urn:schemas-microsoft-com:vml" xmlns:wp14="http://schemas.microsoft.com/office/word/2010/wordprocessingDrawing" xmlns:wp="http://schemas.openxmlformats.org/drawingml/2006/wordprocessingDrawing" xmlns:w10="urn:schemas-microsoft-com:office:word" xmlns:w="http://schemas.openxmlformats.org/wordprocessingml/2006/main" xmlns:w14="http://schemas.microsoft.com/office/word/2010/wordml" xmlns:w15="http://schemas.microsoft.com/office/word/2012/wordml" xmlns:w16cex="http://schemas.microsoft.com/office/word/2018/wordml/cex" xmlns:w16cid="http://schemas.microsoft.com/office/word/2016/wordml/cid" xmlns:w16="http://schemas.microsoft.com/office/word/2018/wordml" xmlns:w16sdtdh="http://schemas.microsoft.com/office/word/2020/wordml/sdtdatahash" xmlns:w16se="http://schemas.microsoft.com/office/word/2015/wordml/symex" xmlns:wpg="http://schemas.microsoft.com/office/word/2010/wordprocessingGroup" xmlns:wpi="http://schemas.microsoft.com/office/word/2010/wordprocessingInk" xmlns:wne="http://schemas.microsoft.com/office/word/2006/wordml" xmlns:wps="http://schemas.microsoft.com/office/word/2010/wordprocessingShape" mc:Ignorable="w14 w15 w16se w16cid w16 w16cex w16sdtdh wp14">
   <w:footnote w:type="separator" w:id="-1">
     <w:p>
       <w:pPr>
@@ -9902,7 +10368,7 @@
 </file>
 
 <file path=word/header1.xml><?xml version="1.0" encoding="utf-8"?>
-<w:hdr xmlns:wpc="http://schemas.microsoft.com/office/word/2010/wordprocessingCanvas" xmlns:cx="http://schemas.microsoft.com/office/drawing/2014/chartex" xmlns:cx1="http://schemas.microsoft.com/office/drawing/2015/9/8/chartex" xmlns:cx2="http://schemas.microsoft.com/office/drawing/2015/10/21/chartex" xmlns:cx3="http://schemas.microsoft.com/office/drawing/2016/5/9/chartex" xmlns:cx4="http://schemas.microsoft.com/office/drawing/2016/5/10/chartex" xmlns:cx5="http://schemas.microsoft.com/office/drawing/2016/5/11/chartex" xmlns:cx6="http://schemas.microsoft.com/office/drawing/2016/5/12/chartex" xmlns:cx7="http://schemas.microsoft.com/office/drawing/2016/5/13/chartex" xmlns:cx8="http://schemas.microsoft.com/office/drawing/2016/5/14/chartex" xmlns:mc="http://schemas.openxmlformats.org/markup-compatibility/2006" xmlns:aink="http://schemas.microsoft.com/office/drawing/2016/ink" xmlns:am3d="http://schemas.microsoft.com/office/drawing/2017/model3d" xmlns:o="urn:schemas-microsoft-com:office:office" xmlns:r="http://schemas.openxmlformats.org/officeDocument/2006/relationships" xmlns:m="http://schemas.openxmlformats.org/officeDocument/2006/math" xmlns:v="urn:schemas-microsoft-com:vml" xmlns:wp14="http://schemas.microsoft.com/office/word/2010/wordprocessingDrawing" xmlns:wp="http://schemas.openxmlformats.org/drawingml/2006/wordprocessingDrawing" xmlns:w10="urn:schemas-microsoft-com:office:word" xmlns:w="http://schemas.openxmlformats.org/wordprocessingml/2006/main" xmlns:w14="http://schemas.microsoft.com/office/word/2010/wordml" xmlns:w15="http://schemas.microsoft.com/office/word/2012/wordml" xmlns:w16cex="http://schemas.microsoft.com/office/word/2018/wordml/cex" xmlns:w16cid="http://schemas.microsoft.com/office/word/2016/wordml/cid" xmlns:w16="http://schemas.microsoft.com/office/word/2018/wordml" xmlns:w16sdtdh="http://schemas.microsoft.com/office/word/2020/wordml/sdtdatahash" xmlns:w16se="http://schemas.microsoft.com/office/word/2015/wordml/symex" xmlns:wpg="http://schemas.microsoft.com/office/word/2010/wordprocessingGroup" xmlns:wpi="http://schemas.microsoft.com/office/word/2010/wordprocessingInk" xmlns:wne="http://schemas.microsoft.com/office/word/2006/wordml" xmlns:wps="http://schemas.microsoft.com/office/word/2010/wordprocessingShape" mc:Ignorable="w14 w15 w16se w16cid w16 w16cex w16sdtdh wp14">
+<w:hdr xmlns:wpc="http://schemas.microsoft.com/office/word/2010/wordprocessingCanvas" xmlns:cx="http://schemas.microsoft.com/office/drawing/2014/chartex" xmlns:cx1="http://schemas.microsoft.com/office/drawing/2015/9/8/chartex" xmlns:cx2="http://schemas.microsoft.com/office/drawing/2015/10/21/chartex" xmlns:cx3="http://schemas.microsoft.com/office/drawing/2016/5/9/chartex" xmlns:cx4="http://schemas.microsoft.com/office/drawing/2016/5/10/chartex" xmlns:cx5="http://schemas.microsoft.com/office/drawing/2016/5/11/chartex" xmlns:cx6="http://schemas.microsoft.com/office/drawing/2016/5/12/chartex" xmlns:cx7="http://schemas.microsoft.com/office/drawing/2016/5/13/chartex" xmlns:cx8="http://schemas.microsoft.com/office/drawing/2016/5/14/chartex" xmlns:mc="http://schemas.openxmlformats.org/markup-compatibility/2006" xmlns:aink="http://schemas.microsoft.com/office/drawing/2016/ink" xmlns:am3d="http://schemas.microsoft.com/office/drawing/2017/model3d" xmlns:o="urn:schemas-microsoft-com:office:office" xmlns:oel="http://schemas.microsoft.com/office/2019/extlst" xmlns:r="http://schemas.openxmlformats.org/officeDocument/2006/relationships" xmlns:m="http://schemas.openxmlformats.org/officeDocument/2006/math" xmlns:v="urn:schemas-microsoft-com:vml" xmlns:wp14="http://schemas.microsoft.com/office/word/2010/wordprocessingDrawing" xmlns:wp="http://schemas.openxmlformats.org/drawingml/2006/wordprocessingDrawing" xmlns:w10="urn:schemas-microsoft-com:office:word" xmlns:w="http://schemas.openxmlformats.org/wordprocessingml/2006/main" xmlns:w14="http://schemas.microsoft.com/office/word/2010/wordml" xmlns:w15="http://schemas.microsoft.com/office/word/2012/wordml" xmlns:w16cex="http://schemas.microsoft.com/office/word/2018/wordml/cex" xmlns:w16cid="http://schemas.microsoft.com/office/word/2016/wordml/cid" xmlns:w16="http://schemas.microsoft.com/office/word/2018/wordml" xmlns:w16sdtdh="http://schemas.microsoft.com/office/word/2020/wordml/sdtdatahash" xmlns:w16se="http://schemas.microsoft.com/office/word/2015/wordml/symex" xmlns:wpg="http://schemas.microsoft.com/office/word/2010/wordprocessingGroup" xmlns:wpi="http://schemas.microsoft.com/office/word/2010/wordprocessingInk" xmlns:wne="http://schemas.microsoft.com/office/word/2006/wordml" xmlns:wps="http://schemas.microsoft.com/office/word/2010/wordprocessingShape" mc:Ignorable="w14 w15 w16se w16cid w16 w16cex w16sdtdh wp14">
   <w:p>
     <w:pPr>
       <w:pStyle w:val="Header"/>
@@ -9954,7 +10420,7 @@
 </file>
 
 <file path=word/numbering.xml><?xml version="1.0" encoding="utf-8"?>
-<w:numbering xmlns:wpc="http://schemas.microsoft.com/office/word/2010/wordprocessingCanvas" xmlns:cx="http://schemas.microsoft.com/office/drawing/2014/chartex" xmlns:cx1="http://schemas.microsoft.com/office/drawing/2015/9/8/chartex" xmlns:cx2="http://schemas.microsoft.com/office/drawing/2015/10/21/chartex" xmlns:cx3="http://schemas.microsoft.com/office/drawing/2016/5/9/chartex" xmlns:cx4="http://schemas.microsoft.com/office/drawing/2016/5/10/chartex" xmlns:cx5="http://schemas.microsoft.com/office/drawing/2016/5/11/chartex" xmlns:cx6="http://schemas.microsoft.com/office/drawing/2016/5/12/chartex" xmlns:cx7="http://schemas.microsoft.com/office/drawing/2016/5/13/chartex" xmlns:cx8="http://schemas.microsoft.com/office/drawing/2016/5/14/chartex" xmlns:mc="http://schemas.openxmlformats.org/markup-compatibility/2006" xmlns:aink="http://schemas.microsoft.com/office/drawing/2016/ink" xmlns:am3d="http://schemas.microsoft.com/office/drawing/2017/model3d" xmlns:o="urn:schemas-microsoft-com:office:office" xmlns:r="http://schemas.openxmlformats.org/officeDocument/2006/relationships" xmlns:m="http://schemas.openxmlformats.org/officeDocument/2006/math" xmlns:v="urn:schemas-microsoft-com:vml" xmlns:wp14="http://schemas.microsoft.com/office/word/2010/wordprocessingDrawing" xmlns:wp="http://schemas.openxmlformats.org/drawingml/2006/wordprocessingDrawing" xmlns:w10="urn:schemas-microsoft-com:office:word" xmlns:w="http://schemas.openxmlformats.org/wordprocessingml/2006/main" xmlns:w14="http://schemas.microsoft.com/office/word/2010/wordml" xmlns:w15="http://schemas.microsoft.com/office/word/2012/wordml" xmlns:w16cex="http://schemas.microsoft.com/office/word/2018/wordml/cex" xmlns:w16cid="http://schemas.microsoft.com/office/word/2016/wordml/cid" xmlns:w16="http://schemas.microsoft.com/office/word/2018/wordml" xmlns:w16sdtdh="http://schemas.microsoft.com/office/word/2020/wordml/sdtdatahash" xmlns:w16se="http://schemas.microsoft.com/office/word/2015/wordml/symex" xmlns:wpg="http://schemas.microsoft.com/office/word/2010/wordprocessingGroup" xmlns:wpi="http://schemas.microsoft.com/office/word/2010/wordprocessingInk" xmlns:wne="http://schemas.microsoft.com/office/word/2006/wordml" xmlns:wps="http://schemas.microsoft.com/office/word/2010/wordprocessingShape" mc:Ignorable="w14 w15 w16se w16cid w16 w16cex w16sdtdh wp14">
+<w:numbering xmlns:wpc="http://schemas.microsoft.com/office/word/2010/wordprocessingCanvas" xmlns:cx="http://schemas.microsoft.com/office/drawing/2014/chartex" xmlns:cx1="http://schemas.microsoft.com/office/drawing/2015/9/8/chartex" xmlns:cx2="http://schemas.microsoft.com/office/drawing/2015/10/21/chartex" xmlns:cx3="http://schemas.microsoft.com/office/drawing/2016/5/9/chartex" xmlns:cx4="http://schemas.microsoft.com/office/drawing/2016/5/10/chartex" xmlns:cx5="http://schemas.microsoft.com/office/drawing/2016/5/11/chartex" xmlns:cx6="http://schemas.microsoft.com/office/drawing/2016/5/12/chartex" xmlns:cx7="http://schemas.microsoft.com/office/drawing/2016/5/13/chartex" xmlns:cx8="http://schemas.microsoft.com/office/drawing/2016/5/14/chartex" xmlns:mc="http://schemas.openxmlformats.org/markup-compatibility/2006" xmlns:aink="http://schemas.microsoft.com/office/drawing/2016/ink" xmlns:am3d="http://schemas.microsoft.com/office/drawing/2017/model3d" xmlns:o="urn:schemas-microsoft-com:office:office" xmlns:oel="http://schemas.microsoft.com/office/2019/extlst" xmlns:r="http://schemas.openxmlformats.org/officeDocument/2006/relationships" xmlns:m="http://schemas.openxmlformats.org/officeDocument/2006/math" xmlns:v="urn:schemas-microsoft-com:vml" xmlns:wp14="http://schemas.microsoft.com/office/word/2010/wordprocessingDrawing" xmlns:wp="http://schemas.openxmlformats.org/drawingml/2006/wordprocessingDrawing" xmlns:w10="urn:schemas-microsoft-com:office:word" xmlns:w="http://schemas.openxmlformats.org/wordprocessingml/2006/main" xmlns:w14="http://schemas.microsoft.com/office/word/2010/wordml" xmlns:w15="http://schemas.microsoft.com/office/word/2012/wordml" xmlns:w16cex="http://schemas.microsoft.com/office/word/2018/wordml/cex" xmlns:w16cid="http://schemas.microsoft.com/office/word/2016/wordml/cid" xmlns:w16="http://schemas.microsoft.com/office/word/2018/wordml" xmlns:w16sdtdh="http://schemas.microsoft.com/office/word/2020/wordml/sdtdatahash" xmlns:w16se="http://schemas.microsoft.com/office/word/2015/wordml/symex" xmlns:wpg="http://schemas.microsoft.com/office/word/2010/wordprocessingGroup" xmlns:wpi="http://schemas.microsoft.com/office/word/2010/wordprocessingInk" xmlns:wne="http://schemas.microsoft.com/office/word/2006/wordml" xmlns:wps="http://schemas.microsoft.com/office/word/2010/wordprocessingShape" mc:Ignorable="w14 w15 w16se w16cid w16 w16cex w16sdtdh wp14">
   <w:abstractNum w:abstractNumId="0" w15:restartNumberingAfterBreak="0">
     <w:nsid w:val="012514C4"/>
     <w:multiLevelType w:val="hybridMultilevel"/>
@@ -12855,6 +13321,119 @@
     </w:lvl>
   </w:abstractNum>
   <w:abstractNum w:abstractNumId="25" w15:restartNumberingAfterBreak="0">
+    <w:nsid w:val="51D35351"/>
+    <w:multiLevelType w:val="hybridMultilevel"/>
+    <w:tmpl w:val="1A0C86F4"/>
+    <w:lvl w:ilvl="0" w:tplc="04090001">
+      <w:start w:val="1"/>
+      <w:numFmt w:val="bullet"/>
+      <w:lvlText w:val=""/>
+      <w:lvlJc w:val="left"/>
+      <w:pPr>
+        <w:ind w:left="720" w:hanging="360"/>
+      </w:pPr>
+      <w:rPr>
+        <w:rFonts w:ascii="Symbol" w:hAnsi="Symbol" w:hint="default"/>
+      </w:rPr>
+    </w:lvl>
+    <w:lvl w:ilvl="1" w:tplc="04090003" w:tentative="1">
+      <w:start w:val="1"/>
+      <w:numFmt w:val="bullet"/>
+      <w:lvlText w:val="o"/>
+      <w:lvlJc w:val="left"/>
+      <w:pPr>
+        <w:ind w:left="1440" w:hanging="360"/>
+      </w:pPr>
+      <w:rPr>
+        <w:rFonts w:ascii="Courier New" w:hAnsi="Courier New" w:cs="Courier New" w:hint="default"/>
+      </w:rPr>
+    </w:lvl>
+    <w:lvl w:ilvl="2" w:tplc="04090005" w:tentative="1">
+      <w:start w:val="1"/>
+      <w:numFmt w:val="bullet"/>
+      <w:lvlText w:val=""/>
+      <w:lvlJc w:val="left"/>
+      <w:pPr>
+        <w:ind w:left="2160" w:hanging="360"/>
+      </w:pPr>
+      <w:rPr>
+        <w:rFonts w:ascii="Wingdings" w:hAnsi="Wingdings" w:hint="default"/>
+      </w:rPr>
+    </w:lvl>
+    <w:lvl w:ilvl="3" w:tplc="04090001" w:tentative="1">
+      <w:start w:val="1"/>
+      <w:numFmt w:val="bullet"/>
+      <w:lvlText w:val=""/>
+      <w:lvlJc w:val="left"/>
+      <w:pPr>
+        <w:ind w:left="2880" w:hanging="360"/>
+      </w:pPr>
+      <w:rPr>
+        <w:rFonts w:ascii="Symbol" w:hAnsi="Symbol" w:hint="default"/>
+      </w:rPr>
+    </w:lvl>
+    <w:lvl w:ilvl="4" w:tplc="04090003" w:tentative="1">
+      <w:start w:val="1"/>
+      <w:numFmt w:val="bullet"/>
+      <w:lvlText w:val="o"/>
+      <w:lvlJc w:val="left"/>
+      <w:pPr>
+        <w:ind w:left="3600" w:hanging="360"/>
+      </w:pPr>
+      <w:rPr>
+        <w:rFonts w:ascii="Courier New" w:hAnsi="Courier New" w:cs="Courier New" w:hint="default"/>
+      </w:rPr>
+    </w:lvl>
+    <w:lvl w:ilvl="5" w:tplc="04090005" w:tentative="1">
+      <w:start w:val="1"/>
+      <w:numFmt w:val="bullet"/>
+      <w:lvlText w:val=""/>
+      <w:lvlJc w:val="left"/>
+      <w:pPr>
+        <w:ind w:left="4320" w:hanging="360"/>
+      </w:pPr>
+      <w:rPr>
+        <w:rFonts w:ascii="Wingdings" w:hAnsi="Wingdings" w:hint="default"/>
+      </w:rPr>
+    </w:lvl>
+    <w:lvl w:ilvl="6" w:tplc="04090001" w:tentative="1">
+      <w:start w:val="1"/>
+      <w:numFmt w:val="bullet"/>
+      <w:lvlText w:val=""/>
+      <w:lvlJc w:val="left"/>
+      <w:pPr>
+        <w:ind w:left="5040" w:hanging="360"/>
+      </w:pPr>
+      <w:rPr>
+        <w:rFonts w:ascii="Symbol" w:hAnsi="Symbol" w:hint="default"/>
+      </w:rPr>
+    </w:lvl>
+    <w:lvl w:ilvl="7" w:tplc="04090003" w:tentative="1">
+      <w:start w:val="1"/>
+      <w:numFmt w:val="bullet"/>
+      <w:lvlText w:val="o"/>
+      <w:lvlJc w:val="left"/>
+      <w:pPr>
+        <w:ind w:left="5760" w:hanging="360"/>
+      </w:pPr>
+      <w:rPr>
+        <w:rFonts w:ascii="Courier New" w:hAnsi="Courier New" w:cs="Courier New" w:hint="default"/>
+      </w:rPr>
+    </w:lvl>
+    <w:lvl w:ilvl="8" w:tplc="04090005" w:tentative="1">
+      <w:start w:val="1"/>
+      <w:numFmt w:val="bullet"/>
+      <w:lvlText w:val=""/>
+      <w:lvlJc w:val="left"/>
+      <w:pPr>
+        <w:ind w:left="6480" w:hanging="360"/>
+      </w:pPr>
+      <w:rPr>
+        <w:rFonts w:ascii="Wingdings" w:hAnsi="Wingdings" w:hint="default"/>
+      </w:rPr>
+    </w:lvl>
+  </w:abstractNum>
+  <w:abstractNum w:abstractNumId="26" w15:restartNumberingAfterBreak="0">
     <w:nsid w:val="525D7411"/>
     <w:multiLevelType w:val="multilevel"/>
     <w:tmpl w:val="0A70C118"/>
@@ -13003,7 +13582,7 @@
       </w:rPr>
     </w:lvl>
   </w:abstractNum>
-  <w:abstractNum w:abstractNumId="26" w15:restartNumberingAfterBreak="0">
+  <w:abstractNum w:abstractNumId="27" w15:restartNumberingAfterBreak="0">
     <w:nsid w:val="554B5E61"/>
     <w:multiLevelType w:val="hybridMultilevel"/>
     <w:tmpl w:val="FBBA9E58"/>
@@ -13116,7 +13695,7 @@
       </w:rPr>
     </w:lvl>
   </w:abstractNum>
-  <w:abstractNum w:abstractNumId="27" w15:restartNumberingAfterBreak="0">
+  <w:abstractNum w:abstractNumId="28" w15:restartNumberingAfterBreak="0">
     <w:nsid w:val="5794005F"/>
     <w:multiLevelType w:val="hybridMultilevel"/>
     <w:tmpl w:val="C93CA25A"/>
@@ -13229,7 +13808,7 @@
       </w:rPr>
     </w:lvl>
   </w:abstractNum>
-  <w:abstractNum w:abstractNumId="28" w15:restartNumberingAfterBreak="0">
+  <w:abstractNum w:abstractNumId="29" w15:restartNumberingAfterBreak="0">
     <w:nsid w:val="5ADC6D35"/>
     <w:multiLevelType w:val="hybridMultilevel"/>
     <w:tmpl w:val="AD423780"/>
@@ -13342,7 +13921,7 @@
       </w:rPr>
     </w:lvl>
   </w:abstractNum>
-  <w:abstractNum w:abstractNumId="29" w15:restartNumberingAfterBreak="0">
+  <w:abstractNum w:abstractNumId="30" w15:restartNumberingAfterBreak="0">
     <w:nsid w:val="5D90256B"/>
     <w:multiLevelType w:val="hybridMultilevel"/>
     <w:tmpl w:val="6194FF26"/>
@@ -13455,7 +14034,7 @@
       </w:rPr>
     </w:lvl>
   </w:abstractNum>
-  <w:abstractNum w:abstractNumId="30" w15:restartNumberingAfterBreak="0">
+  <w:abstractNum w:abstractNumId="31" w15:restartNumberingAfterBreak="0">
     <w:nsid w:val="5DF71799"/>
     <w:multiLevelType w:val="hybridMultilevel"/>
     <w:tmpl w:val="FAB824C6"/>
@@ -13568,7 +14147,7 @@
       </w:rPr>
     </w:lvl>
   </w:abstractNum>
-  <w:abstractNum w:abstractNumId="31" w15:restartNumberingAfterBreak="0">
+  <w:abstractNum w:abstractNumId="32" w15:restartNumberingAfterBreak="0">
     <w:nsid w:val="5E1473AE"/>
     <w:multiLevelType w:val="hybridMultilevel"/>
     <w:tmpl w:val="7C8C8708"/>
@@ -13681,7 +14260,7 @@
       </w:rPr>
     </w:lvl>
   </w:abstractNum>
-  <w:abstractNum w:abstractNumId="32" w15:restartNumberingAfterBreak="0">
+  <w:abstractNum w:abstractNumId="33" w15:restartNumberingAfterBreak="0">
     <w:nsid w:val="60E1517F"/>
     <w:multiLevelType w:val="hybridMultilevel"/>
     <w:tmpl w:val="5818F1CA"/>
@@ -13794,7 +14373,7 @@
       </w:rPr>
     </w:lvl>
   </w:abstractNum>
-  <w:abstractNum w:abstractNumId="33" w15:restartNumberingAfterBreak="0">
+  <w:abstractNum w:abstractNumId="34" w15:restartNumberingAfterBreak="0">
     <w:nsid w:val="66D95B3E"/>
     <w:multiLevelType w:val="hybridMultilevel"/>
     <w:tmpl w:val="4B568058"/>
@@ -13907,7 +14486,7 @@
       </w:rPr>
     </w:lvl>
   </w:abstractNum>
-  <w:abstractNum w:abstractNumId="34" w15:restartNumberingAfterBreak="0">
+  <w:abstractNum w:abstractNumId="35" w15:restartNumberingAfterBreak="0">
     <w:nsid w:val="684A1C18"/>
     <w:multiLevelType w:val="hybridMultilevel"/>
     <w:tmpl w:val="01E89DA2"/>
@@ -14020,7 +14599,7 @@
       </w:rPr>
     </w:lvl>
   </w:abstractNum>
-  <w:abstractNum w:abstractNumId="35" w15:restartNumberingAfterBreak="0">
+  <w:abstractNum w:abstractNumId="36" w15:restartNumberingAfterBreak="0">
     <w:nsid w:val="6A702B06"/>
     <w:multiLevelType w:val="hybridMultilevel"/>
     <w:tmpl w:val="77D6ED56"/>
@@ -14133,7 +14712,7 @@
       </w:rPr>
     </w:lvl>
   </w:abstractNum>
-  <w:abstractNum w:abstractNumId="36" w15:restartNumberingAfterBreak="0">
+  <w:abstractNum w:abstractNumId="37" w15:restartNumberingAfterBreak="0">
     <w:nsid w:val="728C3651"/>
     <w:multiLevelType w:val="hybridMultilevel"/>
     <w:tmpl w:val="1BB69FDE"/>
@@ -14246,7 +14825,7 @@
       </w:rPr>
     </w:lvl>
   </w:abstractNum>
-  <w:abstractNum w:abstractNumId="37" w15:restartNumberingAfterBreak="0">
+  <w:abstractNum w:abstractNumId="38" w15:restartNumberingAfterBreak="0">
     <w:nsid w:val="74CA33C3"/>
     <w:multiLevelType w:val="hybridMultilevel"/>
     <w:tmpl w:val="D8A4C1C4"/>
@@ -14359,7 +14938,7 @@
       </w:rPr>
     </w:lvl>
   </w:abstractNum>
-  <w:abstractNum w:abstractNumId="38" w15:restartNumberingAfterBreak="0">
+  <w:abstractNum w:abstractNumId="39" w15:restartNumberingAfterBreak="0">
     <w:nsid w:val="751B5411"/>
     <w:multiLevelType w:val="hybridMultilevel"/>
     <w:tmpl w:val="5266ABA8"/>
@@ -14472,7 +15051,7 @@
       </w:rPr>
     </w:lvl>
   </w:abstractNum>
-  <w:abstractNum w:abstractNumId="39" w15:restartNumberingAfterBreak="0">
+  <w:abstractNum w:abstractNumId="40" w15:restartNumberingAfterBreak="0">
     <w:nsid w:val="78360975"/>
     <w:multiLevelType w:val="hybridMultilevel"/>
     <w:tmpl w:val="E6BE91BE"/>
@@ -14585,7 +15164,7 @@
       </w:rPr>
     </w:lvl>
   </w:abstractNum>
-  <w:abstractNum w:abstractNumId="40" w15:restartNumberingAfterBreak="0">
+  <w:abstractNum w:abstractNumId="41" w15:restartNumberingAfterBreak="0">
     <w:nsid w:val="7A6F538E"/>
     <w:multiLevelType w:val="hybridMultilevel"/>
     <w:tmpl w:val="7C2AF56C"/>
@@ -14698,7 +15277,7 @@
       </w:rPr>
     </w:lvl>
   </w:abstractNum>
-  <w:abstractNum w:abstractNumId="41" w15:restartNumberingAfterBreak="0">
+  <w:abstractNum w:abstractNumId="42" w15:restartNumberingAfterBreak="0">
     <w:nsid w:val="7EBB23B5"/>
     <w:multiLevelType w:val="multilevel"/>
     <w:tmpl w:val="1BEA1FA0"/>
@@ -14847,131 +15426,134 @@
       </w:rPr>
     </w:lvl>
   </w:abstractNum>
-  <w:num w:numId="1">
+  <w:num w:numId="1" w16cid:durableId="687219948">
+    <w:abstractNumId w:val="39"/>
+  </w:num>
+  <w:num w:numId="2" w16cid:durableId="356077169">
+    <w:abstractNumId w:val="35"/>
+  </w:num>
+  <w:num w:numId="3" w16cid:durableId="1698121979">
+    <w:abstractNumId w:val="13"/>
+  </w:num>
+  <w:num w:numId="4" w16cid:durableId="487789657">
+    <w:abstractNumId w:val="8"/>
+  </w:num>
+  <w:num w:numId="5" w16cid:durableId="1110247945">
+    <w:abstractNumId w:val="3"/>
+  </w:num>
+  <w:num w:numId="6" w16cid:durableId="942954799">
+    <w:abstractNumId w:val="16"/>
+  </w:num>
+  <w:num w:numId="7" w16cid:durableId="698548340">
+    <w:abstractNumId w:val="9"/>
+  </w:num>
+  <w:num w:numId="8" w16cid:durableId="689797828">
+    <w:abstractNumId w:val="19"/>
+  </w:num>
+  <w:num w:numId="9" w16cid:durableId="1238711711">
+    <w:abstractNumId w:val="17"/>
+  </w:num>
+  <w:num w:numId="10" w16cid:durableId="74134036">
+    <w:abstractNumId w:val="33"/>
+  </w:num>
+  <w:num w:numId="11" w16cid:durableId="1247112507">
+    <w:abstractNumId w:val="36"/>
+  </w:num>
+  <w:num w:numId="12" w16cid:durableId="179861851">
+    <w:abstractNumId w:val="0"/>
+  </w:num>
+  <w:num w:numId="13" w16cid:durableId="153380044">
+    <w:abstractNumId w:val="21"/>
+  </w:num>
+  <w:num w:numId="14" w16cid:durableId="2135900860">
+    <w:abstractNumId w:val="12"/>
+  </w:num>
+  <w:num w:numId="15" w16cid:durableId="990984308">
+    <w:abstractNumId w:val="4"/>
+  </w:num>
+  <w:num w:numId="16" w16cid:durableId="984427395">
+    <w:abstractNumId w:val="20"/>
+  </w:num>
+  <w:num w:numId="17" w16cid:durableId="1508060430">
+    <w:abstractNumId w:val="10"/>
+  </w:num>
+  <w:num w:numId="18" w16cid:durableId="1971396591">
+    <w:abstractNumId w:val="42"/>
+  </w:num>
+  <w:num w:numId="19" w16cid:durableId="1939681341">
+    <w:abstractNumId w:val="1"/>
+  </w:num>
+  <w:num w:numId="20" w16cid:durableId="1758594985">
+    <w:abstractNumId w:val="26"/>
+  </w:num>
+  <w:num w:numId="21" w16cid:durableId="61684872">
+    <w:abstractNumId w:val="2"/>
+  </w:num>
+  <w:num w:numId="22" w16cid:durableId="1930233465">
+    <w:abstractNumId w:val="5"/>
+  </w:num>
+  <w:num w:numId="23" w16cid:durableId="1523472423">
+    <w:abstractNumId w:val="23"/>
+  </w:num>
+  <w:num w:numId="24" w16cid:durableId="1313407336">
+    <w:abstractNumId w:val="27"/>
+  </w:num>
+  <w:num w:numId="25" w16cid:durableId="1833134276">
+    <w:abstractNumId w:val="29"/>
+  </w:num>
+  <w:num w:numId="26" w16cid:durableId="1766413604">
+    <w:abstractNumId w:val="6"/>
+  </w:num>
+  <w:num w:numId="27" w16cid:durableId="105395458">
+    <w:abstractNumId w:val="31"/>
+  </w:num>
+  <w:num w:numId="28" w16cid:durableId="1379090526">
+    <w:abstractNumId w:val="37"/>
+  </w:num>
+  <w:num w:numId="29" w16cid:durableId="1064108718">
+    <w:abstractNumId w:val="15"/>
+  </w:num>
+  <w:num w:numId="30" w16cid:durableId="1743718176">
     <w:abstractNumId w:val="38"/>
   </w:num>
-  <w:num w:numId="2">
+  <w:num w:numId="31" w16cid:durableId="7831097">
+    <w:abstractNumId w:val="7"/>
+  </w:num>
+  <w:num w:numId="32" w16cid:durableId="1495561504">
+    <w:abstractNumId w:val="41"/>
+  </w:num>
+  <w:num w:numId="33" w16cid:durableId="602542827">
+    <w:abstractNumId w:val="22"/>
+  </w:num>
+  <w:num w:numId="34" w16cid:durableId="181364218">
+    <w:abstractNumId w:val="30"/>
+  </w:num>
+  <w:num w:numId="35" w16cid:durableId="916982019">
+    <w:abstractNumId w:val="24"/>
+  </w:num>
+  <w:num w:numId="36" w16cid:durableId="1208102774">
+    <w:abstractNumId w:val="40"/>
+  </w:num>
+  <w:num w:numId="37" w16cid:durableId="584650325">
+    <w:abstractNumId w:val="11"/>
+  </w:num>
+  <w:num w:numId="38" w16cid:durableId="1918392941">
+    <w:abstractNumId w:val="28"/>
+  </w:num>
+  <w:num w:numId="39" w16cid:durableId="442387170">
+    <w:abstractNumId w:val="14"/>
+  </w:num>
+  <w:num w:numId="40" w16cid:durableId="1497114373">
     <w:abstractNumId w:val="34"/>
   </w:num>
-  <w:num w:numId="3">
-    <w:abstractNumId w:val="13"/>
+  <w:num w:numId="41" w16cid:durableId="1313751201">
+    <w:abstractNumId w:val="18"/>
   </w:num>
-  <w:num w:numId="4">
-    <w:abstractNumId w:val="8"/>
-  </w:num>
-  <w:num w:numId="5">
-    <w:abstractNumId w:val="3"/>
-  </w:num>
-  <w:num w:numId="6">
-    <w:abstractNumId w:val="16"/>
-  </w:num>
-  <w:num w:numId="7">
-    <w:abstractNumId w:val="9"/>
-  </w:num>
-  <w:num w:numId="8">
-    <w:abstractNumId w:val="19"/>
-  </w:num>
-  <w:num w:numId="9">
-    <w:abstractNumId w:val="17"/>
-  </w:num>
-  <w:num w:numId="10">
+  <w:num w:numId="42" w16cid:durableId="2081558322">
     <w:abstractNumId w:val="32"/>
   </w:num>
-  <w:num w:numId="11">
-    <w:abstractNumId w:val="35"/>
-  </w:num>
-  <w:num w:numId="12">
-    <w:abstractNumId w:val="0"/>
-  </w:num>
-  <w:num w:numId="13">
-    <w:abstractNumId w:val="21"/>
-  </w:num>
-  <w:num w:numId="14">
-    <w:abstractNumId w:val="12"/>
-  </w:num>
-  <w:num w:numId="15">
-    <w:abstractNumId w:val="4"/>
-  </w:num>
-  <w:num w:numId="16">
-    <w:abstractNumId w:val="20"/>
-  </w:num>
-  <w:num w:numId="17">
-    <w:abstractNumId w:val="10"/>
-  </w:num>
-  <w:num w:numId="18">
-    <w:abstractNumId w:val="41"/>
-  </w:num>
-  <w:num w:numId="19">
-    <w:abstractNumId w:val="1"/>
-  </w:num>
-  <w:num w:numId="20">
+  <w:num w:numId="43" w16cid:durableId="2132093668">
     <w:abstractNumId w:val="25"/>
-  </w:num>
-  <w:num w:numId="21">
-    <w:abstractNumId w:val="2"/>
-  </w:num>
-  <w:num w:numId="22">
-    <w:abstractNumId w:val="5"/>
-  </w:num>
-  <w:num w:numId="23">
-    <w:abstractNumId w:val="23"/>
-  </w:num>
-  <w:num w:numId="24">
-    <w:abstractNumId w:val="26"/>
-  </w:num>
-  <w:num w:numId="25">
-    <w:abstractNumId w:val="28"/>
-  </w:num>
-  <w:num w:numId="26">
-    <w:abstractNumId w:val="6"/>
-  </w:num>
-  <w:num w:numId="27">
-    <w:abstractNumId w:val="30"/>
-  </w:num>
-  <w:num w:numId="28">
-    <w:abstractNumId w:val="36"/>
-  </w:num>
-  <w:num w:numId="29">
-    <w:abstractNumId w:val="15"/>
-  </w:num>
-  <w:num w:numId="30">
-    <w:abstractNumId w:val="37"/>
-  </w:num>
-  <w:num w:numId="31">
-    <w:abstractNumId w:val="7"/>
-  </w:num>
-  <w:num w:numId="32">
-    <w:abstractNumId w:val="40"/>
-  </w:num>
-  <w:num w:numId="33">
-    <w:abstractNumId w:val="22"/>
-  </w:num>
-  <w:num w:numId="34">
-    <w:abstractNumId w:val="29"/>
-  </w:num>
-  <w:num w:numId="35">
-    <w:abstractNumId w:val="24"/>
-  </w:num>
-  <w:num w:numId="36">
-    <w:abstractNumId w:val="39"/>
-  </w:num>
-  <w:num w:numId="37">
-    <w:abstractNumId w:val="11"/>
-  </w:num>
-  <w:num w:numId="38">
-    <w:abstractNumId w:val="27"/>
-  </w:num>
-  <w:num w:numId="39">
-    <w:abstractNumId w:val="14"/>
-  </w:num>
-  <w:num w:numId="40">
-    <w:abstractNumId w:val="33"/>
-  </w:num>
-  <w:num w:numId="41">
-    <w:abstractNumId w:val="18"/>
-  </w:num>
-  <w:num w:numId="42">
-    <w:abstractNumId w:val="31"/>
   </w:num>
 </w:numbering>
 </file>

</xml_diff>